<commit_message>
cleaned up program, fixing ToString method, started OverloadAddOperator
</commit_message>
<xml_diff>
--- a/CustomListClassProjectCOPY.docx
+++ b/CustomListClassProjectCOPY.docx
@@ -2486,6 +2486,7 @@
         <w:jc w:val="left"/>
         <w:rPr>
           <w:rFonts w:ascii="Calibri" w:hAnsi="Calibri" w:cs="Calibri" w:eastAsia="Calibri"/>
+          <w:b/>
           <w:color w:val="auto"/>
           <w:spacing w:val="0"/>
           <w:position w:val="0"/>
@@ -2505,6 +2506,1914 @@
         </w:rPr>
         <w:t xml:space="preserve">            Console.WriteLine("Second String for Swap Value: {0} \r\n", SecondStringForSwap);</w:t>
       </w:r>
+    </w:p>
+    <w:p>
+      <w:pPr>
+        <w:spacing w:before="0" w:after="160" w:line="259"/>
+        <w:ind w:right="0" w:left="0" w:firstLine="0"/>
+        <w:jc w:val="left"/>
+        <w:rPr>
+          <w:rFonts w:ascii="Calibri" w:hAnsi="Calibri" w:cs="Calibri" w:eastAsia="Calibri"/>
+          <w:b/>
+          <w:color w:val="auto"/>
+          <w:spacing w:val="0"/>
+          <w:position w:val="0"/>
+          <w:sz w:val="22"/>
+          <w:shd w:fill="auto" w:val="clear"/>
+        </w:rPr>
+      </w:pPr>
+    </w:p>
+    <w:p>
+      <w:pPr>
+        <w:spacing w:before="0" w:after="160" w:line="259"/>
+        <w:ind w:right="0" w:left="0" w:firstLine="0"/>
+        <w:jc w:val="left"/>
+        <w:rPr>
+          <w:rFonts w:ascii="Calibri" w:hAnsi="Calibri" w:cs="Calibri" w:eastAsia="Calibri"/>
+          <w:b/>
+          <w:color w:val="auto"/>
+          <w:spacing w:val="0"/>
+          <w:position w:val="0"/>
+          <w:sz w:val="22"/>
+          <w:shd w:fill="auto" w:val="clear"/>
+        </w:rPr>
+      </w:pPr>
+    </w:p>
+    <w:p>
+      <w:pPr>
+        <w:spacing w:before="0" w:after="160" w:line="259"/>
+        <w:ind w:right="0" w:left="0" w:firstLine="0"/>
+        <w:jc w:val="left"/>
+        <w:rPr>
+          <w:rFonts w:ascii="Calibri" w:hAnsi="Calibri" w:cs="Calibri" w:eastAsia="Calibri"/>
+          <w:b/>
+          <w:color w:val="auto"/>
+          <w:spacing w:val="0"/>
+          <w:position w:val="0"/>
+          <w:sz w:val="22"/>
+          <w:shd w:fill="auto" w:val="clear"/>
+        </w:rPr>
+      </w:pPr>
+    </w:p>
+    <w:p>
+      <w:pPr>
+        <w:spacing w:before="0" w:after="160" w:line="259"/>
+        <w:ind w:right="0" w:left="0" w:firstLine="0"/>
+        <w:jc w:val="left"/>
+        <w:rPr>
+          <w:rFonts w:ascii="Calibri" w:hAnsi="Calibri" w:cs="Calibri" w:eastAsia="Calibri"/>
+          <w:b/>
+          <w:color w:val="auto"/>
+          <w:spacing w:val="0"/>
+          <w:position w:val="0"/>
+          <w:sz w:val="22"/>
+          <w:shd w:fill="auto" w:val="clear"/>
+        </w:rPr>
+      </w:pPr>
+    </w:p>
+    <w:p>
+      <w:pPr>
+        <w:spacing w:before="0" w:after="160" w:line="259"/>
+        <w:ind w:right="0" w:left="0" w:firstLine="0"/>
+        <w:jc w:val="left"/>
+        <w:rPr>
+          <w:rFonts w:ascii="Calibri" w:hAnsi="Calibri" w:cs="Calibri" w:eastAsia="Calibri"/>
+          <w:b/>
+          <w:color w:val="auto"/>
+          <w:spacing w:val="0"/>
+          <w:position w:val="0"/>
+          <w:sz w:val="22"/>
+          <w:shd w:fill="auto" w:val="clear"/>
+        </w:rPr>
+      </w:pPr>
+    </w:p>
+    <w:p>
+      <w:pPr>
+        <w:spacing w:before="0" w:after="160" w:line="259"/>
+        <w:ind w:right="0" w:left="0" w:firstLine="0"/>
+        <w:jc w:val="left"/>
+        <w:rPr>
+          <w:rFonts w:ascii="Consolas" w:hAnsi="Consolas" w:cs="Consolas" w:eastAsia="Consolas"/>
+          <w:color w:val="000000"/>
+          <w:spacing w:val="0"/>
+          <w:position w:val="0"/>
+          <w:sz w:val="19"/>
+          <w:shd w:fill="auto" w:val="clear"/>
+        </w:rPr>
+      </w:pPr>
+      <w:r>
+        <w:rPr>
+          <w:rFonts w:ascii="Consolas" w:hAnsi="Consolas" w:cs="Consolas" w:eastAsia="Consolas"/>
+          <w:color w:val="000000"/>
+          <w:spacing w:val="0"/>
+          <w:position w:val="0"/>
+          <w:sz w:val="19"/>
+          <w:shd w:fill="auto" w:val="clear"/>
+        </w:rPr>
+        <w:t xml:space="preserve">  </w:t>
+      </w:r>
+      <w:r>
+        <w:rPr>
+          <w:rFonts w:ascii="Consolas" w:hAnsi="Consolas" w:cs="Consolas" w:eastAsia="Consolas"/>
+          <w:color w:val="008000"/>
+          <w:spacing w:val="0"/>
+          <w:position w:val="0"/>
+          <w:sz w:val="19"/>
+          <w:shd w:fill="auto" w:val="clear"/>
+        </w:rPr>
+        <w:t xml:space="preserve">//OverloadAddOperator obj1 = new OverloadAddOperator();</w:t>
+      </w:r>
+    </w:p>
+    <w:p>
+      <w:pPr>
+        <w:spacing w:before="0" w:after="160" w:line="259"/>
+        <w:ind w:right="0" w:left="0" w:firstLine="0"/>
+        <w:jc w:val="left"/>
+        <w:rPr>
+          <w:rFonts w:ascii="Consolas" w:hAnsi="Consolas" w:cs="Consolas" w:eastAsia="Consolas"/>
+          <w:color w:val="000000"/>
+          <w:spacing w:val="0"/>
+          <w:position w:val="0"/>
+          <w:sz w:val="19"/>
+          <w:shd w:fill="auto" w:val="clear"/>
+        </w:rPr>
+      </w:pPr>
+      <w:r>
+        <w:rPr>
+          <w:rFonts w:ascii="Consolas" w:hAnsi="Consolas" w:cs="Consolas" w:eastAsia="Consolas"/>
+          <w:color w:val="000000"/>
+          <w:spacing w:val="0"/>
+          <w:position w:val="0"/>
+          <w:sz w:val="19"/>
+          <w:shd w:fill="auto" w:val="clear"/>
+        </w:rPr>
+        <w:t xml:space="preserve">            </w:t>
+      </w:r>
+      <w:r>
+        <w:rPr>
+          <w:rFonts w:ascii="Consolas" w:hAnsi="Consolas" w:cs="Consolas" w:eastAsia="Consolas"/>
+          <w:color w:val="008000"/>
+          <w:spacing w:val="0"/>
+          <w:position w:val="0"/>
+          <w:sz w:val="19"/>
+          <w:shd w:fill="auto" w:val="clear"/>
+        </w:rPr>
+        <w:t xml:space="preserve">//obj1.Num1 = 10;</w:t>
+      </w:r>
+    </w:p>
+    <w:p>
+      <w:pPr>
+        <w:spacing w:before="0" w:after="160" w:line="259"/>
+        <w:ind w:right="0" w:left="0" w:firstLine="0"/>
+        <w:jc w:val="left"/>
+        <w:rPr>
+          <w:rFonts w:ascii="Consolas" w:hAnsi="Consolas" w:cs="Consolas" w:eastAsia="Consolas"/>
+          <w:color w:val="000000"/>
+          <w:spacing w:val="0"/>
+          <w:position w:val="0"/>
+          <w:sz w:val="19"/>
+          <w:shd w:fill="auto" w:val="clear"/>
+        </w:rPr>
+      </w:pPr>
+      <w:r>
+        <w:rPr>
+          <w:rFonts w:ascii="Consolas" w:hAnsi="Consolas" w:cs="Consolas" w:eastAsia="Consolas"/>
+          <w:color w:val="000000"/>
+          <w:spacing w:val="0"/>
+          <w:position w:val="0"/>
+          <w:sz w:val="19"/>
+          <w:shd w:fill="auto" w:val="clear"/>
+        </w:rPr>
+        <w:t xml:space="preserve">            </w:t>
+      </w:r>
+      <w:r>
+        <w:rPr>
+          <w:rFonts w:ascii="Consolas" w:hAnsi="Consolas" w:cs="Consolas" w:eastAsia="Consolas"/>
+          <w:color w:val="008000"/>
+          <w:spacing w:val="0"/>
+          <w:position w:val="0"/>
+          <w:sz w:val="19"/>
+          <w:shd w:fill="auto" w:val="clear"/>
+        </w:rPr>
+        <w:t xml:space="preserve">//obj1.Str1 = "OPERATOR";</w:t>
+      </w:r>
+    </w:p>
+    <w:p>
+      <w:pPr>
+        <w:spacing w:before="0" w:after="160" w:line="259"/>
+        <w:ind w:right="0" w:left="0" w:firstLine="0"/>
+        <w:jc w:val="left"/>
+        <w:rPr>
+          <w:rFonts w:ascii="Consolas" w:hAnsi="Consolas" w:cs="Consolas" w:eastAsia="Consolas"/>
+          <w:color w:val="000000"/>
+          <w:spacing w:val="0"/>
+          <w:position w:val="0"/>
+          <w:sz w:val="19"/>
+          <w:shd w:fill="auto" w:val="clear"/>
+        </w:rPr>
+      </w:pPr>
+    </w:p>
+    <w:p>
+      <w:pPr>
+        <w:spacing w:before="0" w:after="160" w:line="259"/>
+        <w:ind w:right="0" w:left="0" w:firstLine="0"/>
+        <w:jc w:val="left"/>
+        <w:rPr>
+          <w:rFonts w:ascii="Consolas" w:hAnsi="Consolas" w:cs="Consolas" w:eastAsia="Consolas"/>
+          <w:color w:val="000000"/>
+          <w:spacing w:val="0"/>
+          <w:position w:val="0"/>
+          <w:sz w:val="19"/>
+          <w:shd w:fill="auto" w:val="clear"/>
+        </w:rPr>
+      </w:pPr>
+      <w:r>
+        <w:rPr>
+          <w:rFonts w:ascii="Consolas" w:hAnsi="Consolas" w:cs="Consolas" w:eastAsia="Consolas"/>
+          <w:color w:val="000000"/>
+          <w:spacing w:val="0"/>
+          <w:position w:val="0"/>
+          <w:sz w:val="19"/>
+          <w:shd w:fill="auto" w:val="clear"/>
+        </w:rPr>
+        <w:t xml:space="preserve">            </w:t>
+      </w:r>
+      <w:r>
+        <w:rPr>
+          <w:rFonts w:ascii="Consolas" w:hAnsi="Consolas" w:cs="Consolas" w:eastAsia="Consolas"/>
+          <w:color w:val="008000"/>
+          <w:spacing w:val="0"/>
+          <w:position w:val="0"/>
+          <w:sz w:val="19"/>
+          <w:shd w:fill="auto" w:val="clear"/>
+        </w:rPr>
+        <w:t xml:space="preserve">//OverloadAddOperator obj2 = new OverloadAddOperator();</w:t>
+      </w:r>
+    </w:p>
+    <w:p>
+      <w:pPr>
+        <w:spacing w:before="0" w:after="160" w:line="259"/>
+        <w:ind w:right="0" w:left="0" w:firstLine="0"/>
+        <w:jc w:val="left"/>
+        <w:rPr>
+          <w:rFonts w:ascii="Consolas" w:hAnsi="Consolas" w:cs="Consolas" w:eastAsia="Consolas"/>
+          <w:color w:val="000000"/>
+          <w:spacing w:val="0"/>
+          <w:position w:val="0"/>
+          <w:sz w:val="19"/>
+          <w:shd w:fill="auto" w:val="clear"/>
+        </w:rPr>
+      </w:pPr>
+      <w:r>
+        <w:rPr>
+          <w:rFonts w:ascii="Consolas" w:hAnsi="Consolas" w:cs="Consolas" w:eastAsia="Consolas"/>
+          <w:color w:val="000000"/>
+          <w:spacing w:val="0"/>
+          <w:position w:val="0"/>
+          <w:sz w:val="19"/>
+          <w:shd w:fill="auto" w:val="clear"/>
+        </w:rPr>
+        <w:t xml:space="preserve">            </w:t>
+      </w:r>
+      <w:r>
+        <w:rPr>
+          <w:rFonts w:ascii="Consolas" w:hAnsi="Consolas" w:cs="Consolas" w:eastAsia="Consolas"/>
+          <w:color w:val="008000"/>
+          <w:spacing w:val="0"/>
+          <w:position w:val="0"/>
+          <w:sz w:val="19"/>
+          <w:shd w:fill="auto" w:val="clear"/>
+        </w:rPr>
+        <w:t xml:space="preserve">//obj2.Num1 = 10;</w:t>
+      </w:r>
+    </w:p>
+    <w:p>
+      <w:pPr>
+        <w:spacing w:before="0" w:after="160" w:line="259"/>
+        <w:ind w:right="0" w:left="0" w:firstLine="0"/>
+        <w:jc w:val="left"/>
+        <w:rPr>
+          <w:rFonts w:ascii="Consolas" w:hAnsi="Consolas" w:cs="Consolas" w:eastAsia="Consolas"/>
+          <w:color w:val="000000"/>
+          <w:spacing w:val="0"/>
+          <w:position w:val="0"/>
+          <w:sz w:val="19"/>
+          <w:shd w:fill="auto" w:val="clear"/>
+        </w:rPr>
+      </w:pPr>
+      <w:r>
+        <w:rPr>
+          <w:rFonts w:ascii="Consolas" w:hAnsi="Consolas" w:cs="Consolas" w:eastAsia="Consolas"/>
+          <w:color w:val="000000"/>
+          <w:spacing w:val="0"/>
+          <w:position w:val="0"/>
+          <w:sz w:val="19"/>
+          <w:shd w:fill="auto" w:val="clear"/>
+        </w:rPr>
+        <w:t xml:space="preserve">            </w:t>
+      </w:r>
+      <w:r>
+        <w:rPr>
+          <w:rFonts w:ascii="Consolas" w:hAnsi="Consolas" w:cs="Consolas" w:eastAsia="Consolas"/>
+          <w:color w:val="008000"/>
+          <w:spacing w:val="0"/>
+          <w:position w:val="0"/>
+          <w:sz w:val="19"/>
+          <w:shd w:fill="auto" w:val="clear"/>
+        </w:rPr>
+        <w:t xml:space="preserve">//obj2.Str1 = "OVERLOAD!";</w:t>
+      </w:r>
+    </w:p>
+    <w:p>
+      <w:pPr>
+        <w:spacing w:before="0" w:after="160" w:line="259"/>
+        <w:ind w:right="0" w:left="0" w:firstLine="0"/>
+        <w:jc w:val="left"/>
+        <w:rPr>
+          <w:rFonts w:ascii="Consolas" w:hAnsi="Consolas" w:cs="Consolas" w:eastAsia="Consolas"/>
+          <w:color w:val="000000"/>
+          <w:spacing w:val="0"/>
+          <w:position w:val="0"/>
+          <w:sz w:val="19"/>
+          <w:shd w:fill="auto" w:val="clear"/>
+        </w:rPr>
+      </w:pPr>
+    </w:p>
+    <w:p>
+      <w:pPr>
+        <w:spacing w:before="0" w:after="160" w:line="259"/>
+        <w:ind w:right="0" w:left="0" w:firstLine="0"/>
+        <w:jc w:val="left"/>
+        <w:rPr>
+          <w:rFonts w:ascii="Consolas" w:hAnsi="Consolas" w:cs="Consolas" w:eastAsia="Consolas"/>
+          <w:color w:val="000000"/>
+          <w:spacing w:val="0"/>
+          <w:position w:val="0"/>
+          <w:sz w:val="19"/>
+          <w:shd w:fill="auto" w:val="clear"/>
+        </w:rPr>
+      </w:pPr>
+      <w:r>
+        <w:rPr>
+          <w:rFonts w:ascii="Consolas" w:hAnsi="Consolas" w:cs="Consolas" w:eastAsia="Consolas"/>
+          <w:color w:val="000000"/>
+          <w:spacing w:val="0"/>
+          <w:position w:val="0"/>
+          <w:sz w:val="19"/>
+          <w:shd w:fill="auto" w:val="clear"/>
+        </w:rPr>
+        <w:t xml:space="preserve">            </w:t>
+      </w:r>
+      <w:r>
+        <w:rPr>
+          <w:rFonts w:ascii="Consolas" w:hAnsi="Consolas" w:cs="Consolas" w:eastAsia="Consolas"/>
+          <w:color w:val="008000"/>
+          <w:spacing w:val="0"/>
+          <w:position w:val="0"/>
+          <w:sz w:val="19"/>
+          <w:shd w:fill="auto" w:val="clear"/>
+        </w:rPr>
+        <w:t xml:space="preserve">//OverloadAddOperator obj3 = new OverloadAddOperator();</w:t>
+      </w:r>
+    </w:p>
+    <w:p>
+      <w:pPr>
+        <w:spacing w:before="0" w:after="160" w:line="259"/>
+        <w:ind w:right="0" w:left="0" w:firstLine="0"/>
+        <w:jc w:val="left"/>
+        <w:rPr>
+          <w:rFonts w:ascii="Consolas" w:hAnsi="Consolas" w:cs="Consolas" w:eastAsia="Consolas"/>
+          <w:color w:val="000000"/>
+          <w:spacing w:val="0"/>
+          <w:position w:val="0"/>
+          <w:sz w:val="19"/>
+          <w:shd w:fill="auto" w:val="clear"/>
+        </w:rPr>
+      </w:pPr>
+    </w:p>
+    <w:p>
+      <w:pPr>
+        <w:spacing w:before="0" w:after="160" w:line="259"/>
+        <w:ind w:right="0" w:left="0" w:firstLine="0"/>
+        <w:jc w:val="left"/>
+        <w:rPr>
+          <w:rFonts w:ascii="Consolas" w:hAnsi="Consolas" w:cs="Consolas" w:eastAsia="Consolas"/>
+          <w:color w:val="008000"/>
+          <w:spacing w:val="0"/>
+          <w:position w:val="0"/>
+          <w:sz w:val="19"/>
+          <w:shd w:fill="auto" w:val="clear"/>
+        </w:rPr>
+      </w:pPr>
+      <w:r>
+        <w:rPr>
+          <w:rFonts w:ascii="Consolas" w:hAnsi="Consolas" w:cs="Consolas" w:eastAsia="Consolas"/>
+          <w:color w:val="000000"/>
+          <w:spacing w:val="0"/>
+          <w:position w:val="0"/>
+          <w:sz w:val="19"/>
+          <w:shd w:fill="auto" w:val="clear"/>
+        </w:rPr>
+        <w:t xml:space="preserve">            </w:t>
+      </w:r>
+      <w:r>
+        <w:rPr>
+          <w:rFonts w:ascii="Consolas" w:hAnsi="Consolas" w:cs="Consolas" w:eastAsia="Consolas"/>
+          <w:color w:val="008000"/>
+          <w:spacing w:val="0"/>
+          <w:position w:val="0"/>
+          <w:sz w:val="19"/>
+          <w:shd w:fill="auto" w:val="clear"/>
+        </w:rPr>
+        <w:t xml:space="preserve">//obj3 = obj1 + obj2;</w:t>
+      </w:r>
+    </w:p>
+    <w:p>
+      <w:pPr>
+        <w:spacing w:before="0" w:after="160" w:line="259"/>
+        <w:ind w:right="0" w:left="0" w:firstLine="0"/>
+        <w:jc w:val="left"/>
+        <w:rPr>
+          <w:rFonts w:ascii="Consolas" w:hAnsi="Consolas" w:cs="Consolas" w:eastAsia="Consolas"/>
+          <w:color w:val="008000"/>
+          <w:spacing w:val="0"/>
+          <w:position w:val="0"/>
+          <w:sz w:val="19"/>
+          <w:shd w:fill="auto" w:val="clear"/>
+        </w:rPr>
+      </w:pPr>
+    </w:p>
+    <w:p>
+      <w:pPr>
+        <w:spacing w:before="0" w:after="160" w:line="259"/>
+        <w:ind w:right="0" w:left="0" w:firstLine="0"/>
+        <w:jc w:val="left"/>
+        <w:rPr>
+          <w:rFonts w:ascii="Consolas" w:hAnsi="Consolas" w:cs="Consolas" w:eastAsia="Consolas"/>
+          <w:color w:val="008000"/>
+          <w:spacing w:val="0"/>
+          <w:position w:val="0"/>
+          <w:sz w:val="19"/>
+          <w:shd w:fill="auto" w:val="clear"/>
+        </w:rPr>
+      </w:pPr>
+    </w:p>
+    <w:p>
+      <w:pPr>
+        <w:spacing w:before="0" w:after="160" w:line="259"/>
+        <w:ind w:right="0" w:left="0" w:firstLine="0"/>
+        <w:jc w:val="left"/>
+        <w:rPr>
+          <w:rFonts w:ascii="Consolas" w:hAnsi="Consolas" w:cs="Consolas" w:eastAsia="Consolas"/>
+          <w:color w:val="008000"/>
+          <w:spacing w:val="0"/>
+          <w:position w:val="0"/>
+          <w:sz w:val="19"/>
+          <w:shd w:fill="auto" w:val="clear"/>
+        </w:rPr>
+      </w:pPr>
+    </w:p>
+    <w:p>
+      <w:pPr>
+        <w:spacing w:before="0" w:after="160" w:line="259"/>
+        <w:ind w:right="0" w:left="0" w:firstLine="0"/>
+        <w:jc w:val="left"/>
+        <w:rPr>
+          <w:rFonts w:ascii="Consolas" w:hAnsi="Consolas" w:cs="Consolas" w:eastAsia="Consolas"/>
+          <w:color w:val="000000"/>
+          <w:spacing w:val="0"/>
+          <w:position w:val="0"/>
+          <w:sz w:val="19"/>
+          <w:shd w:fill="auto" w:val="clear"/>
+        </w:rPr>
+      </w:pPr>
+      <w:r>
+        <w:rPr>
+          <w:rFonts w:ascii="Consolas" w:hAnsi="Consolas" w:cs="Consolas" w:eastAsia="Consolas"/>
+          <w:color w:val="000000"/>
+          <w:spacing w:val="0"/>
+          <w:position w:val="0"/>
+          <w:sz w:val="19"/>
+          <w:shd w:fill="auto" w:val="clear"/>
+        </w:rPr>
+        <w:t xml:space="preserve">  </w:t>
+      </w:r>
+      <w:r>
+        <w:rPr>
+          <w:rFonts w:ascii="Consolas" w:hAnsi="Consolas" w:cs="Consolas" w:eastAsia="Consolas"/>
+          <w:color w:val="008000"/>
+          <w:spacing w:val="0"/>
+          <w:position w:val="0"/>
+          <w:sz w:val="19"/>
+          <w:shd w:fill="auto" w:val="clear"/>
+        </w:rPr>
+        <w:t xml:space="preserve">//public static void Main(string[] args)</w:t>
+      </w:r>
+    </w:p>
+    <w:p>
+      <w:pPr>
+        <w:spacing w:before="0" w:after="160" w:line="259"/>
+        <w:ind w:right="0" w:left="0" w:firstLine="0"/>
+        <w:jc w:val="left"/>
+        <w:rPr>
+          <w:rFonts w:ascii="Consolas" w:hAnsi="Consolas" w:cs="Consolas" w:eastAsia="Consolas"/>
+          <w:color w:val="000000"/>
+          <w:spacing w:val="0"/>
+          <w:position w:val="0"/>
+          <w:sz w:val="19"/>
+          <w:shd w:fill="auto" w:val="clear"/>
+        </w:rPr>
+      </w:pPr>
+      <w:r>
+        <w:rPr>
+          <w:rFonts w:ascii="Consolas" w:hAnsi="Consolas" w:cs="Consolas" w:eastAsia="Consolas"/>
+          <w:color w:val="000000"/>
+          <w:spacing w:val="0"/>
+          <w:position w:val="0"/>
+          <w:sz w:val="19"/>
+          <w:shd w:fill="auto" w:val="clear"/>
+        </w:rPr>
+        <w:t xml:space="preserve">        </w:t>
+      </w:r>
+      <w:r>
+        <w:rPr>
+          <w:rFonts w:ascii="Consolas" w:hAnsi="Consolas" w:cs="Consolas" w:eastAsia="Consolas"/>
+          <w:color w:val="008000"/>
+          <w:spacing w:val="0"/>
+          <w:position w:val="0"/>
+          <w:sz w:val="19"/>
+          <w:shd w:fill="auto" w:val="clear"/>
+        </w:rPr>
+        <w:t xml:space="preserve">//{</w:t>
+      </w:r>
+    </w:p>
+    <w:p>
+      <w:pPr>
+        <w:spacing w:before="0" w:after="160" w:line="259"/>
+        <w:ind w:right="0" w:left="0" w:firstLine="0"/>
+        <w:jc w:val="left"/>
+        <w:rPr>
+          <w:rFonts w:ascii="Consolas" w:hAnsi="Consolas" w:cs="Consolas" w:eastAsia="Consolas"/>
+          <w:color w:val="000000"/>
+          <w:spacing w:val="0"/>
+          <w:position w:val="0"/>
+          <w:sz w:val="19"/>
+          <w:shd w:fill="auto" w:val="clear"/>
+        </w:rPr>
+      </w:pPr>
+      <w:r>
+        <w:rPr>
+          <w:rFonts w:ascii="Consolas" w:hAnsi="Consolas" w:cs="Consolas" w:eastAsia="Consolas"/>
+          <w:color w:val="000000"/>
+          <w:spacing w:val="0"/>
+          <w:position w:val="0"/>
+          <w:sz w:val="19"/>
+          <w:shd w:fill="auto" w:val="clear"/>
+        </w:rPr>
+        <w:t xml:space="preserve">        </w:t>
+      </w:r>
+      <w:r>
+        <w:rPr>
+          <w:rFonts w:ascii="Consolas" w:hAnsi="Consolas" w:cs="Consolas" w:eastAsia="Consolas"/>
+          <w:color w:val="008000"/>
+          <w:spacing w:val="0"/>
+          <w:position w:val="0"/>
+          <w:sz w:val="19"/>
+          <w:shd w:fill="auto" w:val="clear"/>
+        </w:rPr>
+        <w:t xml:space="preserve">//    OverloadAddOperator obj1 = new OverloadAddOperator();</w:t>
+      </w:r>
+    </w:p>
+    <w:p>
+      <w:pPr>
+        <w:spacing w:before="0" w:after="160" w:line="259"/>
+        <w:ind w:right="0" w:left="0" w:firstLine="0"/>
+        <w:jc w:val="left"/>
+        <w:rPr>
+          <w:rFonts w:ascii="Consolas" w:hAnsi="Consolas" w:cs="Consolas" w:eastAsia="Consolas"/>
+          <w:color w:val="000000"/>
+          <w:spacing w:val="0"/>
+          <w:position w:val="0"/>
+          <w:sz w:val="19"/>
+          <w:shd w:fill="auto" w:val="clear"/>
+        </w:rPr>
+      </w:pPr>
+      <w:r>
+        <w:rPr>
+          <w:rFonts w:ascii="Consolas" w:hAnsi="Consolas" w:cs="Consolas" w:eastAsia="Consolas"/>
+          <w:color w:val="000000"/>
+          <w:spacing w:val="0"/>
+          <w:position w:val="0"/>
+          <w:sz w:val="19"/>
+          <w:shd w:fill="auto" w:val="clear"/>
+        </w:rPr>
+        <w:t xml:space="preserve">        </w:t>
+      </w:r>
+      <w:r>
+        <w:rPr>
+          <w:rFonts w:ascii="Consolas" w:hAnsi="Consolas" w:cs="Consolas" w:eastAsia="Consolas"/>
+          <w:color w:val="008000"/>
+          <w:spacing w:val="0"/>
+          <w:position w:val="0"/>
+          <w:sz w:val="19"/>
+          <w:shd w:fill="auto" w:val="clear"/>
+        </w:rPr>
+        <w:t xml:space="preserve">//    obj1.Num1 = 10;</w:t>
+      </w:r>
+    </w:p>
+    <w:p>
+      <w:pPr>
+        <w:spacing w:before="0" w:after="160" w:line="259"/>
+        <w:ind w:right="0" w:left="0" w:firstLine="0"/>
+        <w:jc w:val="left"/>
+        <w:rPr>
+          <w:rFonts w:ascii="Consolas" w:hAnsi="Consolas" w:cs="Consolas" w:eastAsia="Consolas"/>
+          <w:color w:val="000000"/>
+          <w:spacing w:val="0"/>
+          <w:position w:val="0"/>
+          <w:sz w:val="19"/>
+          <w:shd w:fill="auto" w:val="clear"/>
+        </w:rPr>
+      </w:pPr>
+      <w:r>
+        <w:rPr>
+          <w:rFonts w:ascii="Consolas" w:hAnsi="Consolas" w:cs="Consolas" w:eastAsia="Consolas"/>
+          <w:color w:val="000000"/>
+          <w:spacing w:val="0"/>
+          <w:position w:val="0"/>
+          <w:sz w:val="19"/>
+          <w:shd w:fill="auto" w:val="clear"/>
+        </w:rPr>
+        <w:t xml:space="preserve">        </w:t>
+      </w:r>
+      <w:r>
+        <w:rPr>
+          <w:rFonts w:ascii="Consolas" w:hAnsi="Consolas" w:cs="Consolas" w:eastAsia="Consolas"/>
+          <w:color w:val="008000"/>
+          <w:spacing w:val="0"/>
+          <w:position w:val="0"/>
+          <w:sz w:val="19"/>
+          <w:shd w:fill="auto" w:val="clear"/>
+        </w:rPr>
+        <w:t xml:space="preserve">//    obj1.Str1 = "OPERATOR";</w:t>
+      </w:r>
+    </w:p>
+    <w:p>
+      <w:pPr>
+        <w:spacing w:before="0" w:after="160" w:line="259"/>
+        <w:ind w:right="0" w:left="0" w:firstLine="0"/>
+        <w:jc w:val="left"/>
+        <w:rPr>
+          <w:rFonts w:ascii="Consolas" w:hAnsi="Consolas" w:cs="Consolas" w:eastAsia="Consolas"/>
+          <w:color w:val="000000"/>
+          <w:spacing w:val="0"/>
+          <w:position w:val="0"/>
+          <w:sz w:val="19"/>
+          <w:shd w:fill="auto" w:val="clear"/>
+        </w:rPr>
+      </w:pPr>
+    </w:p>
+    <w:p>
+      <w:pPr>
+        <w:spacing w:before="0" w:after="160" w:line="259"/>
+        <w:ind w:right="0" w:left="0" w:firstLine="0"/>
+        <w:jc w:val="left"/>
+        <w:rPr>
+          <w:rFonts w:ascii="Consolas" w:hAnsi="Consolas" w:cs="Consolas" w:eastAsia="Consolas"/>
+          <w:color w:val="000000"/>
+          <w:spacing w:val="0"/>
+          <w:position w:val="0"/>
+          <w:sz w:val="19"/>
+          <w:shd w:fill="auto" w:val="clear"/>
+        </w:rPr>
+      </w:pPr>
+      <w:r>
+        <w:rPr>
+          <w:rFonts w:ascii="Consolas" w:hAnsi="Consolas" w:cs="Consolas" w:eastAsia="Consolas"/>
+          <w:color w:val="000000"/>
+          <w:spacing w:val="0"/>
+          <w:position w:val="0"/>
+          <w:sz w:val="19"/>
+          <w:shd w:fill="auto" w:val="clear"/>
+        </w:rPr>
+        <w:t xml:space="preserve">        </w:t>
+      </w:r>
+      <w:r>
+        <w:rPr>
+          <w:rFonts w:ascii="Consolas" w:hAnsi="Consolas" w:cs="Consolas" w:eastAsia="Consolas"/>
+          <w:color w:val="008000"/>
+          <w:spacing w:val="0"/>
+          <w:position w:val="0"/>
+          <w:sz w:val="19"/>
+          <w:shd w:fill="auto" w:val="clear"/>
+        </w:rPr>
+        <w:t xml:space="preserve">//    OverloadAddOperator obj2 = new OverloadAddOperator();</w:t>
+      </w:r>
+    </w:p>
+    <w:p>
+      <w:pPr>
+        <w:spacing w:before="0" w:after="160" w:line="259"/>
+        <w:ind w:right="0" w:left="0" w:firstLine="0"/>
+        <w:jc w:val="left"/>
+        <w:rPr>
+          <w:rFonts w:ascii="Consolas" w:hAnsi="Consolas" w:cs="Consolas" w:eastAsia="Consolas"/>
+          <w:color w:val="000000"/>
+          <w:spacing w:val="0"/>
+          <w:position w:val="0"/>
+          <w:sz w:val="19"/>
+          <w:shd w:fill="auto" w:val="clear"/>
+        </w:rPr>
+      </w:pPr>
+      <w:r>
+        <w:rPr>
+          <w:rFonts w:ascii="Consolas" w:hAnsi="Consolas" w:cs="Consolas" w:eastAsia="Consolas"/>
+          <w:color w:val="000000"/>
+          <w:spacing w:val="0"/>
+          <w:position w:val="0"/>
+          <w:sz w:val="19"/>
+          <w:shd w:fill="auto" w:val="clear"/>
+        </w:rPr>
+        <w:t xml:space="preserve">        </w:t>
+      </w:r>
+      <w:r>
+        <w:rPr>
+          <w:rFonts w:ascii="Consolas" w:hAnsi="Consolas" w:cs="Consolas" w:eastAsia="Consolas"/>
+          <w:color w:val="008000"/>
+          <w:spacing w:val="0"/>
+          <w:position w:val="0"/>
+          <w:sz w:val="19"/>
+          <w:shd w:fill="auto" w:val="clear"/>
+        </w:rPr>
+        <w:t xml:space="preserve">//    obj2.Num1 = 10;</w:t>
+      </w:r>
+    </w:p>
+    <w:p>
+      <w:pPr>
+        <w:spacing w:before="0" w:after="160" w:line="259"/>
+        <w:ind w:right="0" w:left="0" w:firstLine="0"/>
+        <w:jc w:val="left"/>
+        <w:rPr>
+          <w:rFonts w:ascii="Consolas" w:hAnsi="Consolas" w:cs="Consolas" w:eastAsia="Consolas"/>
+          <w:color w:val="000000"/>
+          <w:spacing w:val="0"/>
+          <w:position w:val="0"/>
+          <w:sz w:val="19"/>
+          <w:shd w:fill="auto" w:val="clear"/>
+        </w:rPr>
+      </w:pPr>
+      <w:r>
+        <w:rPr>
+          <w:rFonts w:ascii="Consolas" w:hAnsi="Consolas" w:cs="Consolas" w:eastAsia="Consolas"/>
+          <w:color w:val="000000"/>
+          <w:spacing w:val="0"/>
+          <w:position w:val="0"/>
+          <w:sz w:val="19"/>
+          <w:shd w:fill="auto" w:val="clear"/>
+        </w:rPr>
+        <w:t xml:space="preserve">        </w:t>
+      </w:r>
+      <w:r>
+        <w:rPr>
+          <w:rFonts w:ascii="Consolas" w:hAnsi="Consolas" w:cs="Consolas" w:eastAsia="Consolas"/>
+          <w:color w:val="008000"/>
+          <w:spacing w:val="0"/>
+          <w:position w:val="0"/>
+          <w:sz w:val="19"/>
+          <w:shd w:fill="auto" w:val="clear"/>
+        </w:rPr>
+        <w:t xml:space="preserve">//    obj2.Str1 = "OVERLOAD!";</w:t>
+      </w:r>
+    </w:p>
+    <w:p>
+      <w:pPr>
+        <w:spacing w:before="0" w:after="160" w:line="259"/>
+        <w:ind w:right="0" w:left="0" w:firstLine="0"/>
+        <w:jc w:val="left"/>
+        <w:rPr>
+          <w:rFonts w:ascii="Consolas" w:hAnsi="Consolas" w:cs="Consolas" w:eastAsia="Consolas"/>
+          <w:color w:val="000000"/>
+          <w:spacing w:val="0"/>
+          <w:position w:val="0"/>
+          <w:sz w:val="19"/>
+          <w:shd w:fill="auto" w:val="clear"/>
+        </w:rPr>
+      </w:pPr>
+    </w:p>
+    <w:p>
+      <w:pPr>
+        <w:spacing w:before="0" w:after="160" w:line="259"/>
+        <w:ind w:right="0" w:left="0" w:firstLine="0"/>
+        <w:jc w:val="left"/>
+        <w:rPr>
+          <w:rFonts w:ascii="Consolas" w:hAnsi="Consolas" w:cs="Consolas" w:eastAsia="Consolas"/>
+          <w:color w:val="000000"/>
+          <w:spacing w:val="0"/>
+          <w:position w:val="0"/>
+          <w:sz w:val="19"/>
+          <w:shd w:fill="auto" w:val="clear"/>
+        </w:rPr>
+      </w:pPr>
+      <w:r>
+        <w:rPr>
+          <w:rFonts w:ascii="Consolas" w:hAnsi="Consolas" w:cs="Consolas" w:eastAsia="Consolas"/>
+          <w:color w:val="000000"/>
+          <w:spacing w:val="0"/>
+          <w:position w:val="0"/>
+          <w:sz w:val="19"/>
+          <w:shd w:fill="auto" w:val="clear"/>
+        </w:rPr>
+        <w:t xml:space="preserve">        </w:t>
+      </w:r>
+      <w:r>
+        <w:rPr>
+          <w:rFonts w:ascii="Consolas" w:hAnsi="Consolas" w:cs="Consolas" w:eastAsia="Consolas"/>
+          <w:color w:val="008000"/>
+          <w:spacing w:val="0"/>
+          <w:position w:val="0"/>
+          <w:sz w:val="19"/>
+          <w:shd w:fill="auto" w:val="clear"/>
+        </w:rPr>
+        <w:t xml:space="preserve">//    OverloadAddOperator obj3 = new OverloadAddOperator();</w:t>
+      </w:r>
+    </w:p>
+    <w:p>
+      <w:pPr>
+        <w:spacing w:before="0" w:after="160" w:line="259"/>
+        <w:ind w:right="0" w:left="0" w:firstLine="0"/>
+        <w:jc w:val="left"/>
+        <w:rPr>
+          <w:rFonts w:ascii="Consolas" w:hAnsi="Consolas" w:cs="Consolas" w:eastAsia="Consolas"/>
+          <w:color w:val="000000"/>
+          <w:spacing w:val="0"/>
+          <w:position w:val="0"/>
+          <w:sz w:val="19"/>
+          <w:shd w:fill="auto" w:val="clear"/>
+        </w:rPr>
+      </w:pPr>
+    </w:p>
+    <w:p>
+      <w:pPr>
+        <w:spacing w:before="0" w:after="160" w:line="259"/>
+        <w:ind w:right="0" w:left="0" w:firstLine="0"/>
+        <w:jc w:val="left"/>
+        <w:rPr>
+          <w:rFonts w:ascii="Consolas" w:hAnsi="Consolas" w:cs="Consolas" w:eastAsia="Consolas"/>
+          <w:color w:val="000000"/>
+          <w:spacing w:val="0"/>
+          <w:position w:val="0"/>
+          <w:sz w:val="19"/>
+          <w:shd w:fill="auto" w:val="clear"/>
+        </w:rPr>
+      </w:pPr>
+      <w:r>
+        <w:rPr>
+          <w:rFonts w:ascii="Consolas" w:hAnsi="Consolas" w:cs="Consolas" w:eastAsia="Consolas"/>
+          <w:color w:val="000000"/>
+          <w:spacing w:val="0"/>
+          <w:position w:val="0"/>
+          <w:sz w:val="19"/>
+          <w:shd w:fill="auto" w:val="clear"/>
+        </w:rPr>
+        <w:t xml:space="preserve">        </w:t>
+      </w:r>
+      <w:r>
+        <w:rPr>
+          <w:rFonts w:ascii="Consolas" w:hAnsi="Consolas" w:cs="Consolas" w:eastAsia="Consolas"/>
+          <w:color w:val="008000"/>
+          <w:spacing w:val="0"/>
+          <w:position w:val="0"/>
+          <w:sz w:val="19"/>
+          <w:shd w:fill="auto" w:val="clear"/>
+        </w:rPr>
+        <w:t xml:space="preserve">//    obj3 = obj1 + obj2;</w:t>
+      </w:r>
+    </w:p>
+    <w:p>
+      <w:pPr>
+        <w:spacing w:before="0" w:after="160" w:line="259"/>
+        <w:ind w:right="0" w:left="0" w:firstLine="0"/>
+        <w:jc w:val="left"/>
+        <w:rPr>
+          <w:rFonts w:ascii="Consolas" w:hAnsi="Consolas" w:cs="Consolas" w:eastAsia="Consolas"/>
+          <w:color w:val="000000"/>
+          <w:spacing w:val="0"/>
+          <w:position w:val="0"/>
+          <w:sz w:val="19"/>
+          <w:shd w:fill="auto" w:val="clear"/>
+        </w:rPr>
+      </w:pPr>
+      <w:r>
+        <w:rPr>
+          <w:rFonts w:ascii="Consolas" w:hAnsi="Consolas" w:cs="Consolas" w:eastAsia="Consolas"/>
+          <w:color w:val="000000"/>
+          <w:spacing w:val="0"/>
+          <w:position w:val="0"/>
+          <w:sz w:val="19"/>
+          <w:shd w:fill="auto" w:val="clear"/>
+        </w:rPr>
+        <w:t xml:space="preserve">        </w:t>
+      </w:r>
+      <w:r>
+        <w:rPr>
+          <w:rFonts w:ascii="Consolas" w:hAnsi="Consolas" w:cs="Consolas" w:eastAsia="Consolas"/>
+          <w:color w:val="008000"/>
+          <w:spacing w:val="0"/>
+          <w:position w:val="0"/>
+          <w:sz w:val="19"/>
+          <w:shd w:fill="auto" w:val="clear"/>
+        </w:rPr>
+        <w:t xml:space="preserve">//}</w:t>
+      </w:r>
+    </w:p>
+    <w:p>
+      <w:pPr>
+        <w:spacing w:before="0" w:after="160" w:line="259"/>
+        <w:ind w:right="0" w:left="0" w:firstLine="0"/>
+        <w:jc w:val="left"/>
+        <w:rPr>
+          <w:rFonts w:ascii="Consolas" w:hAnsi="Consolas" w:cs="Consolas" w:eastAsia="Consolas"/>
+          <w:color w:val="000000"/>
+          <w:spacing w:val="0"/>
+          <w:position w:val="0"/>
+          <w:sz w:val="19"/>
+          <w:shd w:fill="auto" w:val="clear"/>
+        </w:rPr>
+      </w:pPr>
+    </w:p>
+    <w:p>
+      <w:pPr>
+        <w:spacing w:before="0" w:after="160" w:line="259"/>
+        <w:ind w:right="0" w:left="0" w:firstLine="0"/>
+        <w:jc w:val="left"/>
+        <w:rPr>
+          <w:rFonts w:ascii="Consolas" w:hAnsi="Consolas" w:cs="Consolas" w:eastAsia="Consolas"/>
+          <w:color w:val="000000"/>
+          <w:spacing w:val="0"/>
+          <w:position w:val="0"/>
+          <w:sz w:val="19"/>
+          <w:shd w:fill="auto" w:val="clear"/>
+        </w:rPr>
+      </w:pPr>
+      <w:r>
+        <w:rPr>
+          <w:rFonts w:ascii="Consolas" w:hAnsi="Consolas" w:cs="Consolas" w:eastAsia="Consolas"/>
+          <w:color w:val="000000"/>
+          <w:spacing w:val="0"/>
+          <w:position w:val="0"/>
+          <w:sz w:val="19"/>
+          <w:shd w:fill="auto" w:val="clear"/>
+        </w:rPr>
+        <w:t xml:space="preserve">        </w:t>
+      </w:r>
+      <w:r>
+        <w:rPr>
+          <w:rFonts w:ascii="Consolas" w:hAnsi="Consolas" w:cs="Consolas" w:eastAsia="Consolas"/>
+          <w:color w:val="008000"/>
+          <w:spacing w:val="0"/>
+          <w:position w:val="0"/>
+          <w:sz w:val="19"/>
+          <w:shd w:fill="auto" w:val="clear"/>
+        </w:rPr>
+        <w:t xml:space="preserve">//public class OverloadAddOperator</w:t>
+      </w:r>
+    </w:p>
+    <w:p>
+      <w:pPr>
+        <w:spacing w:before="0" w:after="160" w:line="259"/>
+        <w:ind w:right="0" w:left="0" w:firstLine="0"/>
+        <w:jc w:val="left"/>
+        <w:rPr>
+          <w:rFonts w:ascii="Consolas" w:hAnsi="Consolas" w:cs="Consolas" w:eastAsia="Consolas"/>
+          <w:color w:val="000000"/>
+          <w:spacing w:val="0"/>
+          <w:position w:val="0"/>
+          <w:sz w:val="19"/>
+          <w:shd w:fill="auto" w:val="clear"/>
+        </w:rPr>
+      </w:pPr>
+      <w:r>
+        <w:rPr>
+          <w:rFonts w:ascii="Consolas" w:hAnsi="Consolas" w:cs="Consolas" w:eastAsia="Consolas"/>
+          <w:color w:val="000000"/>
+          <w:spacing w:val="0"/>
+          <w:position w:val="0"/>
+          <w:sz w:val="19"/>
+          <w:shd w:fill="auto" w:val="clear"/>
+        </w:rPr>
+        <w:t xml:space="preserve">        </w:t>
+      </w:r>
+      <w:r>
+        <w:rPr>
+          <w:rFonts w:ascii="Consolas" w:hAnsi="Consolas" w:cs="Consolas" w:eastAsia="Consolas"/>
+          <w:color w:val="008000"/>
+          <w:spacing w:val="0"/>
+          <w:position w:val="0"/>
+          <w:sz w:val="19"/>
+          <w:shd w:fill="auto" w:val="clear"/>
+        </w:rPr>
+        <w:t xml:space="preserve">//{</w:t>
+      </w:r>
+    </w:p>
+    <w:p>
+      <w:pPr>
+        <w:spacing w:before="0" w:after="160" w:line="259"/>
+        <w:ind w:right="0" w:left="0" w:firstLine="0"/>
+        <w:jc w:val="left"/>
+        <w:rPr>
+          <w:rFonts w:ascii="Consolas" w:hAnsi="Consolas" w:cs="Consolas" w:eastAsia="Consolas"/>
+          <w:color w:val="000000"/>
+          <w:spacing w:val="0"/>
+          <w:position w:val="0"/>
+          <w:sz w:val="19"/>
+          <w:shd w:fill="auto" w:val="clear"/>
+        </w:rPr>
+      </w:pPr>
+      <w:r>
+        <w:rPr>
+          <w:rFonts w:ascii="Consolas" w:hAnsi="Consolas" w:cs="Consolas" w:eastAsia="Consolas"/>
+          <w:color w:val="000000"/>
+          <w:spacing w:val="0"/>
+          <w:position w:val="0"/>
+          <w:sz w:val="19"/>
+          <w:shd w:fill="auto" w:val="clear"/>
+        </w:rPr>
+        <w:t xml:space="preserve">        </w:t>
+      </w:r>
+      <w:r>
+        <w:rPr>
+          <w:rFonts w:ascii="Consolas" w:hAnsi="Consolas" w:cs="Consolas" w:eastAsia="Consolas"/>
+          <w:color w:val="008000"/>
+          <w:spacing w:val="0"/>
+          <w:position w:val="0"/>
+          <w:sz w:val="19"/>
+          <w:shd w:fill="auto" w:val="clear"/>
+        </w:rPr>
+        <w:t xml:space="preserve">//    public int Num1 = 0;</w:t>
+      </w:r>
+    </w:p>
+    <w:p>
+      <w:pPr>
+        <w:spacing w:before="0" w:after="160" w:line="259"/>
+        <w:ind w:right="0" w:left="0" w:firstLine="0"/>
+        <w:jc w:val="left"/>
+        <w:rPr>
+          <w:rFonts w:ascii="Consolas" w:hAnsi="Consolas" w:cs="Consolas" w:eastAsia="Consolas"/>
+          <w:color w:val="000000"/>
+          <w:spacing w:val="0"/>
+          <w:position w:val="0"/>
+          <w:sz w:val="19"/>
+          <w:shd w:fill="auto" w:val="clear"/>
+        </w:rPr>
+      </w:pPr>
+      <w:r>
+        <w:rPr>
+          <w:rFonts w:ascii="Consolas" w:hAnsi="Consolas" w:cs="Consolas" w:eastAsia="Consolas"/>
+          <w:color w:val="000000"/>
+          <w:spacing w:val="0"/>
+          <w:position w:val="0"/>
+          <w:sz w:val="19"/>
+          <w:shd w:fill="auto" w:val="clear"/>
+        </w:rPr>
+        <w:t xml:space="preserve">        </w:t>
+      </w:r>
+      <w:r>
+        <w:rPr>
+          <w:rFonts w:ascii="Consolas" w:hAnsi="Consolas" w:cs="Consolas" w:eastAsia="Consolas"/>
+          <w:color w:val="008000"/>
+          <w:spacing w:val="0"/>
+          <w:position w:val="0"/>
+          <w:sz w:val="19"/>
+          <w:shd w:fill="auto" w:val="clear"/>
+        </w:rPr>
+        <w:t xml:space="preserve">//    public string Str1 = "";</w:t>
+      </w:r>
+    </w:p>
+    <w:p>
+      <w:pPr>
+        <w:spacing w:before="0" w:after="160" w:line="259"/>
+        <w:ind w:right="0" w:left="0" w:firstLine="0"/>
+        <w:jc w:val="left"/>
+        <w:rPr>
+          <w:rFonts w:ascii="Consolas" w:hAnsi="Consolas" w:cs="Consolas" w:eastAsia="Consolas"/>
+          <w:color w:val="000000"/>
+          <w:spacing w:val="0"/>
+          <w:position w:val="0"/>
+          <w:sz w:val="19"/>
+          <w:shd w:fill="auto" w:val="clear"/>
+        </w:rPr>
+      </w:pPr>
+    </w:p>
+    <w:p>
+      <w:pPr>
+        <w:spacing w:before="0" w:after="160" w:line="259"/>
+        <w:ind w:right="0" w:left="0" w:firstLine="0"/>
+        <w:jc w:val="left"/>
+        <w:rPr>
+          <w:rFonts w:ascii="Consolas" w:hAnsi="Consolas" w:cs="Consolas" w:eastAsia="Consolas"/>
+          <w:color w:val="000000"/>
+          <w:spacing w:val="0"/>
+          <w:position w:val="0"/>
+          <w:sz w:val="19"/>
+          <w:shd w:fill="auto" w:val="clear"/>
+        </w:rPr>
+      </w:pPr>
+      <w:r>
+        <w:rPr>
+          <w:rFonts w:ascii="Consolas" w:hAnsi="Consolas" w:cs="Consolas" w:eastAsia="Consolas"/>
+          <w:color w:val="000000"/>
+          <w:spacing w:val="0"/>
+          <w:position w:val="0"/>
+          <w:sz w:val="19"/>
+          <w:shd w:fill="auto" w:val="clear"/>
+        </w:rPr>
+        <w:t xml:space="preserve">        </w:t>
+      </w:r>
+      <w:r>
+        <w:rPr>
+          <w:rFonts w:ascii="Consolas" w:hAnsi="Consolas" w:cs="Consolas" w:eastAsia="Consolas"/>
+          <w:color w:val="008000"/>
+          <w:spacing w:val="0"/>
+          <w:position w:val="0"/>
+          <w:sz w:val="19"/>
+          <w:shd w:fill="auto" w:val="clear"/>
+        </w:rPr>
+        <w:t xml:space="preserve">//    public static OverloadAddOperator operator +(OverloadAddOperator obj1, OverloadAddOperator obj2)</w:t>
+      </w:r>
+    </w:p>
+    <w:p>
+      <w:pPr>
+        <w:spacing w:before="0" w:after="160" w:line="259"/>
+        <w:ind w:right="0" w:left="0" w:firstLine="0"/>
+        <w:jc w:val="left"/>
+        <w:rPr>
+          <w:rFonts w:ascii="Consolas" w:hAnsi="Consolas" w:cs="Consolas" w:eastAsia="Consolas"/>
+          <w:color w:val="000000"/>
+          <w:spacing w:val="0"/>
+          <w:position w:val="0"/>
+          <w:sz w:val="19"/>
+          <w:shd w:fill="auto" w:val="clear"/>
+        </w:rPr>
+      </w:pPr>
+      <w:r>
+        <w:rPr>
+          <w:rFonts w:ascii="Consolas" w:hAnsi="Consolas" w:cs="Consolas" w:eastAsia="Consolas"/>
+          <w:color w:val="000000"/>
+          <w:spacing w:val="0"/>
+          <w:position w:val="0"/>
+          <w:sz w:val="19"/>
+          <w:shd w:fill="auto" w:val="clear"/>
+        </w:rPr>
+        <w:t xml:space="preserve">        </w:t>
+      </w:r>
+      <w:r>
+        <w:rPr>
+          <w:rFonts w:ascii="Consolas" w:hAnsi="Consolas" w:cs="Consolas" w:eastAsia="Consolas"/>
+          <w:color w:val="008000"/>
+          <w:spacing w:val="0"/>
+          <w:position w:val="0"/>
+          <w:sz w:val="19"/>
+          <w:shd w:fill="auto" w:val="clear"/>
+        </w:rPr>
+        <w:t xml:space="preserve">//    {</w:t>
+      </w:r>
+    </w:p>
+    <w:p>
+      <w:pPr>
+        <w:spacing w:before="0" w:after="160" w:line="259"/>
+        <w:ind w:right="0" w:left="0" w:firstLine="0"/>
+        <w:jc w:val="left"/>
+        <w:rPr>
+          <w:rFonts w:ascii="Consolas" w:hAnsi="Consolas" w:cs="Consolas" w:eastAsia="Consolas"/>
+          <w:color w:val="000000"/>
+          <w:spacing w:val="0"/>
+          <w:position w:val="0"/>
+          <w:sz w:val="19"/>
+          <w:shd w:fill="auto" w:val="clear"/>
+        </w:rPr>
+      </w:pPr>
+      <w:r>
+        <w:rPr>
+          <w:rFonts w:ascii="Consolas" w:hAnsi="Consolas" w:cs="Consolas" w:eastAsia="Consolas"/>
+          <w:color w:val="000000"/>
+          <w:spacing w:val="0"/>
+          <w:position w:val="0"/>
+          <w:sz w:val="19"/>
+          <w:shd w:fill="auto" w:val="clear"/>
+        </w:rPr>
+        <w:t xml:space="preserve">        </w:t>
+      </w:r>
+      <w:r>
+        <w:rPr>
+          <w:rFonts w:ascii="Consolas" w:hAnsi="Consolas" w:cs="Consolas" w:eastAsia="Consolas"/>
+          <w:color w:val="008000"/>
+          <w:spacing w:val="0"/>
+          <w:position w:val="0"/>
+          <w:sz w:val="19"/>
+          <w:shd w:fill="auto" w:val="clear"/>
+        </w:rPr>
+        <w:t xml:space="preserve">//        OverloadAddOperator obj3 = new OverloadAddOperator();</w:t>
+      </w:r>
+    </w:p>
+    <w:p>
+      <w:pPr>
+        <w:spacing w:before="0" w:after="160" w:line="259"/>
+        <w:ind w:right="0" w:left="0" w:firstLine="0"/>
+        <w:jc w:val="left"/>
+        <w:rPr>
+          <w:rFonts w:ascii="Consolas" w:hAnsi="Consolas" w:cs="Consolas" w:eastAsia="Consolas"/>
+          <w:color w:val="000000"/>
+          <w:spacing w:val="0"/>
+          <w:position w:val="0"/>
+          <w:sz w:val="19"/>
+          <w:shd w:fill="auto" w:val="clear"/>
+        </w:rPr>
+      </w:pPr>
+      <w:r>
+        <w:rPr>
+          <w:rFonts w:ascii="Consolas" w:hAnsi="Consolas" w:cs="Consolas" w:eastAsia="Consolas"/>
+          <w:color w:val="000000"/>
+          <w:spacing w:val="0"/>
+          <w:position w:val="0"/>
+          <w:sz w:val="19"/>
+          <w:shd w:fill="auto" w:val="clear"/>
+        </w:rPr>
+        <w:t xml:space="preserve">        </w:t>
+      </w:r>
+      <w:r>
+        <w:rPr>
+          <w:rFonts w:ascii="Consolas" w:hAnsi="Consolas" w:cs="Consolas" w:eastAsia="Consolas"/>
+          <w:color w:val="008000"/>
+          <w:spacing w:val="0"/>
+          <w:position w:val="0"/>
+          <w:sz w:val="19"/>
+          <w:shd w:fill="auto" w:val="clear"/>
+        </w:rPr>
+        <w:t xml:space="preserve">//        obj3.Num1 = obj3.Num1 + obj2.Num1;</w:t>
+      </w:r>
+    </w:p>
+    <w:p>
+      <w:pPr>
+        <w:spacing w:before="0" w:after="160" w:line="259"/>
+        <w:ind w:right="0" w:left="0" w:firstLine="0"/>
+        <w:jc w:val="left"/>
+        <w:rPr>
+          <w:rFonts w:ascii="Consolas" w:hAnsi="Consolas" w:cs="Consolas" w:eastAsia="Consolas"/>
+          <w:color w:val="000000"/>
+          <w:spacing w:val="0"/>
+          <w:position w:val="0"/>
+          <w:sz w:val="19"/>
+          <w:shd w:fill="auto" w:val="clear"/>
+        </w:rPr>
+      </w:pPr>
+      <w:r>
+        <w:rPr>
+          <w:rFonts w:ascii="Consolas" w:hAnsi="Consolas" w:cs="Consolas" w:eastAsia="Consolas"/>
+          <w:color w:val="000000"/>
+          <w:spacing w:val="0"/>
+          <w:position w:val="0"/>
+          <w:sz w:val="19"/>
+          <w:shd w:fill="auto" w:val="clear"/>
+        </w:rPr>
+        <w:t xml:space="preserve">        </w:t>
+      </w:r>
+      <w:r>
+        <w:rPr>
+          <w:rFonts w:ascii="Consolas" w:hAnsi="Consolas" w:cs="Consolas" w:eastAsia="Consolas"/>
+          <w:color w:val="008000"/>
+          <w:spacing w:val="0"/>
+          <w:position w:val="0"/>
+          <w:sz w:val="19"/>
+          <w:shd w:fill="auto" w:val="clear"/>
+        </w:rPr>
+        <w:t xml:space="preserve">//        obj3.Str1 = obj1.Str1 + obj2.Str1;</w:t>
+      </w:r>
+    </w:p>
+    <w:p>
+      <w:pPr>
+        <w:spacing w:before="0" w:after="160" w:line="259"/>
+        <w:ind w:right="0" w:left="0" w:firstLine="0"/>
+        <w:jc w:val="left"/>
+        <w:rPr>
+          <w:rFonts w:ascii="Consolas" w:hAnsi="Consolas" w:cs="Consolas" w:eastAsia="Consolas"/>
+          <w:color w:val="000000"/>
+          <w:spacing w:val="0"/>
+          <w:position w:val="0"/>
+          <w:sz w:val="19"/>
+          <w:shd w:fill="auto" w:val="clear"/>
+        </w:rPr>
+      </w:pPr>
+      <w:r>
+        <w:rPr>
+          <w:rFonts w:ascii="Consolas" w:hAnsi="Consolas" w:cs="Consolas" w:eastAsia="Consolas"/>
+          <w:color w:val="000000"/>
+          <w:spacing w:val="0"/>
+          <w:position w:val="0"/>
+          <w:sz w:val="19"/>
+          <w:shd w:fill="auto" w:val="clear"/>
+        </w:rPr>
+        <w:t xml:space="preserve">        </w:t>
+      </w:r>
+      <w:r>
+        <w:rPr>
+          <w:rFonts w:ascii="Consolas" w:hAnsi="Consolas" w:cs="Consolas" w:eastAsia="Consolas"/>
+          <w:color w:val="008000"/>
+          <w:spacing w:val="0"/>
+          <w:position w:val="0"/>
+          <w:sz w:val="19"/>
+          <w:shd w:fill="auto" w:val="clear"/>
+        </w:rPr>
+        <w:t xml:space="preserve">//        return  obj3;</w:t>
+      </w:r>
+    </w:p>
+    <w:p>
+      <w:pPr>
+        <w:spacing w:before="0" w:after="160" w:line="259"/>
+        <w:ind w:right="0" w:left="0" w:firstLine="0"/>
+        <w:jc w:val="left"/>
+        <w:rPr>
+          <w:rFonts w:ascii="Consolas" w:hAnsi="Consolas" w:cs="Consolas" w:eastAsia="Consolas"/>
+          <w:color w:val="000000"/>
+          <w:spacing w:val="0"/>
+          <w:position w:val="0"/>
+          <w:sz w:val="19"/>
+          <w:shd w:fill="auto" w:val="clear"/>
+        </w:rPr>
+      </w:pPr>
+      <w:r>
+        <w:rPr>
+          <w:rFonts w:ascii="Consolas" w:hAnsi="Consolas" w:cs="Consolas" w:eastAsia="Consolas"/>
+          <w:color w:val="000000"/>
+          <w:spacing w:val="0"/>
+          <w:position w:val="0"/>
+          <w:sz w:val="19"/>
+          <w:shd w:fill="auto" w:val="clear"/>
+        </w:rPr>
+        <w:t xml:space="preserve">        </w:t>
+      </w:r>
+      <w:r>
+        <w:rPr>
+          <w:rFonts w:ascii="Consolas" w:hAnsi="Consolas" w:cs="Consolas" w:eastAsia="Consolas"/>
+          <w:color w:val="008000"/>
+          <w:spacing w:val="0"/>
+          <w:position w:val="0"/>
+          <w:sz w:val="19"/>
+          <w:shd w:fill="auto" w:val="clear"/>
+        </w:rPr>
+        <w:t xml:space="preserve">//    }</w:t>
+      </w:r>
+    </w:p>
+    <w:p>
+      <w:pPr>
+        <w:spacing w:before="0" w:after="160" w:line="259"/>
+        <w:ind w:right="0" w:left="0" w:firstLine="0"/>
+        <w:jc w:val="left"/>
+        <w:rPr>
+          <w:rFonts w:ascii="Consolas" w:hAnsi="Consolas" w:cs="Consolas" w:eastAsia="Consolas"/>
+          <w:color w:val="008000"/>
+          <w:spacing w:val="0"/>
+          <w:position w:val="0"/>
+          <w:sz w:val="19"/>
+          <w:shd w:fill="auto" w:val="clear"/>
+        </w:rPr>
+      </w:pPr>
+      <w:r>
+        <w:rPr>
+          <w:rFonts w:ascii="Consolas" w:hAnsi="Consolas" w:cs="Consolas" w:eastAsia="Consolas"/>
+          <w:color w:val="000000"/>
+          <w:spacing w:val="0"/>
+          <w:position w:val="0"/>
+          <w:sz w:val="19"/>
+          <w:shd w:fill="auto" w:val="clear"/>
+        </w:rPr>
+        <w:t xml:space="preserve">        </w:t>
+      </w:r>
+      <w:r>
+        <w:rPr>
+          <w:rFonts w:ascii="Consolas" w:hAnsi="Consolas" w:cs="Consolas" w:eastAsia="Consolas"/>
+          <w:color w:val="008000"/>
+          <w:spacing w:val="0"/>
+          <w:position w:val="0"/>
+          <w:sz w:val="19"/>
+          <w:shd w:fill="auto" w:val="clear"/>
+        </w:rPr>
+        <w:t xml:space="preserve">//}</w:t>
+      </w:r>
+    </w:p>
+    <w:p>
+      <w:pPr>
+        <w:spacing w:before="0" w:after="160" w:line="259"/>
+        <w:ind w:right="0" w:left="0" w:firstLine="0"/>
+        <w:jc w:val="left"/>
+        <w:rPr>
+          <w:rFonts w:ascii="Consolas" w:hAnsi="Consolas" w:cs="Consolas" w:eastAsia="Consolas"/>
+          <w:color w:val="008000"/>
+          <w:spacing w:val="0"/>
+          <w:position w:val="0"/>
+          <w:sz w:val="19"/>
+          <w:shd w:fill="auto" w:val="clear"/>
+        </w:rPr>
+      </w:pPr>
+    </w:p>
+    <w:p>
+      <w:pPr>
+        <w:spacing w:before="0" w:after="160" w:line="259"/>
+        <w:ind w:right="0" w:left="0" w:firstLine="0"/>
+        <w:jc w:val="left"/>
+        <w:rPr>
+          <w:rFonts w:ascii="Consolas" w:hAnsi="Consolas" w:cs="Consolas" w:eastAsia="Consolas"/>
+          <w:color w:val="008000"/>
+          <w:spacing w:val="0"/>
+          <w:position w:val="0"/>
+          <w:sz w:val="19"/>
+          <w:shd w:fill="auto" w:val="clear"/>
+        </w:rPr>
+      </w:pPr>
+    </w:p>
+    <w:p>
+      <w:pPr>
+        <w:spacing w:before="0" w:after="160" w:line="259"/>
+        <w:ind w:right="0" w:left="0" w:firstLine="0"/>
+        <w:jc w:val="left"/>
+        <w:rPr>
+          <w:rFonts w:ascii="Consolas" w:hAnsi="Consolas" w:cs="Consolas" w:eastAsia="Consolas"/>
+          <w:color w:val="008000"/>
+          <w:spacing w:val="0"/>
+          <w:position w:val="0"/>
+          <w:sz w:val="19"/>
+          <w:shd w:fill="auto" w:val="clear"/>
+        </w:rPr>
+      </w:pPr>
+    </w:p>
+    <w:p>
+      <w:pPr>
+        <w:spacing w:before="0" w:after="160" w:line="259"/>
+        <w:ind w:right="0" w:left="0" w:firstLine="0"/>
+        <w:jc w:val="left"/>
+        <w:rPr>
+          <w:rFonts w:ascii="Consolas" w:hAnsi="Consolas" w:cs="Consolas" w:eastAsia="Consolas"/>
+          <w:color w:val="000000"/>
+          <w:spacing w:val="0"/>
+          <w:position w:val="0"/>
+          <w:sz w:val="19"/>
+          <w:shd w:fill="auto" w:val="clear"/>
+        </w:rPr>
+      </w:pPr>
+    </w:p>
+    <w:p>
+      <w:pPr>
+        <w:spacing w:before="0" w:after="160" w:line="259"/>
+        <w:ind w:right="0" w:left="0" w:firstLine="0"/>
+        <w:jc w:val="left"/>
+        <w:rPr>
+          <w:rFonts w:ascii="Consolas" w:hAnsi="Consolas" w:cs="Consolas" w:eastAsia="Consolas"/>
+          <w:color w:val="000000"/>
+          <w:spacing w:val="0"/>
+          <w:position w:val="0"/>
+          <w:sz w:val="19"/>
+          <w:shd w:fill="auto" w:val="clear"/>
+        </w:rPr>
+      </w:pPr>
+      <w:r>
+        <w:rPr>
+          <w:rFonts w:ascii="Consolas" w:hAnsi="Consolas" w:cs="Consolas" w:eastAsia="Consolas"/>
+          <w:color w:val="000000"/>
+          <w:spacing w:val="0"/>
+          <w:position w:val="0"/>
+          <w:sz w:val="19"/>
+          <w:shd w:fill="auto" w:val="clear"/>
+        </w:rPr>
+        <w:t xml:space="preserve">        </w:t>
+      </w:r>
+      <w:r>
+        <w:rPr>
+          <w:rFonts w:ascii="Consolas" w:hAnsi="Consolas" w:cs="Consolas" w:eastAsia="Consolas"/>
+          <w:color w:val="008000"/>
+          <w:spacing w:val="0"/>
+          <w:position w:val="0"/>
+          <w:sz w:val="19"/>
+          <w:shd w:fill="auto" w:val="clear"/>
+        </w:rPr>
+        <w:t xml:space="preserve">//    //public static void OverrideToStringConversion()</w:t>
+      </w:r>
+    </w:p>
+    <w:p>
+      <w:pPr>
+        <w:spacing w:before="0" w:after="160" w:line="259"/>
+        <w:ind w:right="0" w:left="0" w:firstLine="0"/>
+        <w:jc w:val="left"/>
+        <w:rPr>
+          <w:rFonts w:ascii="Consolas" w:hAnsi="Consolas" w:cs="Consolas" w:eastAsia="Consolas"/>
+          <w:color w:val="000000"/>
+          <w:spacing w:val="0"/>
+          <w:position w:val="0"/>
+          <w:sz w:val="19"/>
+          <w:shd w:fill="auto" w:val="clear"/>
+        </w:rPr>
+      </w:pPr>
+      <w:r>
+        <w:rPr>
+          <w:rFonts w:ascii="Consolas" w:hAnsi="Consolas" w:cs="Consolas" w:eastAsia="Consolas"/>
+          <w:color w:val="000000"/>
+          <w:spacing w:val="0"/>
+          <w:position w:val="0"/>
+          <w:sz w:val="19"/>
+          <w:shd w:fill="auto" w:val="clear"/>
+        </w:rPr>
+        <w:t xml:space="preserve">        </w:t>
+      </w:r>
+      <w:r>
+        <w:rPr>
+          <w:rFonts w:ascii="Consolas" w:hAnsi="Consolas" w:cs="Consolas" w:eastAsia="Consolas"/>
+          <w:color w:val="008000"/>
+          <w:spacing w:val="0"/>
+          <w:position w:val="0"/>
+          <w:sz w:val="19"/>
+          <w:shd w:fill="auto" w:val="clear"/>
+        </w:rPr>
+        <w:t xml:space="preserve">//    {</w:t>
+      </w:r>
+    </w:p>
+    <w:p>
+      <w:pPr>
+        <w:spacing w:before="0" w:after="160" w:line="259"/>
+        <w:ind w:right="0" w:left="0" w:firstLine="0"/>
+        <w:jc w:val="left"/>
+        <w:rPr>
+          <w:rFonts w:ascii="Consolas" w:hAnsi="Consolas" w:cs="Consolas" w:eastAsia="Consolas"/>
+          <w:color w:val="000000"/>
+          <w:spacing w:val="0"/>
+          <w:position w:val="0"/>
+          <w:sz w:val="19"/>
+          <w:shd w:fill="auto" w:val="clear"/>
+        </w:rPr>
+      </w:pPr>
+      <w:r>
+        <w:rPr>
+          <w:rFonts w:ascii="Consolas" w:hAnsi="Consolas" w:cs="Consolas" w:eastAsia="Consolas"/>
+          <w:color w:val="000000"/>
+          <w:spacing w:val="0"/>
+          <w:position w:val="0"/>
+          <w:sz w:val="19"/>
+          <w:shd w:fill="auto" w:val="clear"/>
+        </w:rPr>
+        <w:t xml:space="preserve">        </w:t>
+      </w:r>
+      <w:r>
+        <w:rPr>
+          <w:rFonts w:ascii="Consolas" w:hAnsi="Consolas" w:cs="Consolas" w:eastAsia="Consolas"/>
+          <w:color w:val="008000"/>
+          <w:spacing w:val="0"/>
+          <w:position w:val="0"/>
+          <w:sz w:val="19"/>
+          <w:shd w:fill="auto" w:val="clear"/>
+        </w:rPr>
+        <w:t xml:space="preserve">//        int myNumber = 1;</w:t>
+      </w:r>
+    </w:p>
+    <w:p>
+      <w:pPr>
+        <w:spacing w:before="0" w:after="160" w:line="259"/>
+        <w:ind w:right="0" w:left="0" w:firstLine="0"/>
+        <w:jc w:val="left"/>
+        <w:rPr>
+          <w:rFonts w:ascii="Consolas" w:hAnsi="Consolas" w:cs="Consolas" w:eastAsia="Consolas"/>
+          <w:color w:val="000000"/>
+          <w:spacing w:val="0"/>
+          <w:position w:val="0"/>
+          <w:sz w:val="19"/>
+          <w:shd w:fill="auto" w:val="clear"/>
+        </w:rPr>
+      </w:pPr>
+      <w:r>
+        <w:rPr>
+          <w:rFonts w:ascii="Consolas" w:hAnsi="Consolas" w:cs="Consolas" w:eastAsia="Consolas"/>
+          <w:color w:val="000000"/>
+          <w:spacing w:val="0"/>
+          <w:position w:val="0"/>
+          <w:sz w:val="19"/>
+          <w:shd w:fill="auto" w:val="clear"/>
+        </w:rPr>
+        <w:t xml:space="preserve">        </w:t>
+      </w:r>
+      <w:r>
+        <w:rPr>
+          <w:rFonts w:ascii="Consolas" w:hAnsi="Consolas" w:cs="Consolas" w:eastAsia="Consolas"/>
+          <w:color w:val="008000"/>
+          <w:spacing w:val="0"/>
+          <w:position w:val="0"/>
+          <w:sz w:val="19"/>
+          <w:shd w:fill="auto" w:val="clear"/>
+        </w:rPr>
+        <w:t xml:space="preserve">//        Console.WriteLine(myNumber.ToString());</w:t>
+      </w:r>
+    </w:p>
+    <w:p>
+      <w:pPr>
+        <w:spacing w:before="0" w:after="160" w:line="259"/>
+        <w:ind w:right="0" w:left="0" w:firstLine="0"/>
+        <w:jc w:val="left"/>
+        <w:rPr>
+          <w:rFonts w:ascii="Consolas" w:hAnsi="Consolas" w:cs="Consolas" w:eastAsia="Consolas"/>
+          <w:color w:val="000000"/>
+          <w:spacing w:val="0"/>
+          <w:position w:val="0"/>
+          <w:sz w:val="19"/>
+          <w:shd w:fill="auto" w:val="clear"/>
+        </w:rPr>
+      </w:pPr>
+    </w:p>
+    <w:p>
+      <w:pPr>
+        <w:spacing w:before="0" w:after="160" w:line="259"/>
+        <w:ind w:right="0" w:left="0" w:firstLine="0"/>
+        <w:jc w:val="left"/>
+        <w:rPr>
+          <w:rFonts w:ascii="Consolas" w:hAnsi="Consolas" w:cs="Consolas" w:eastAsia="Consolas"/>
+          <w:color w:val="000000"/>
+          <w:spacing w:val="0"/>
+          <w:position w:val="0"/>
+          <w:sz w:val="19"/>
+          <w:shd w:fill="auto" w:val="clear"/>
+        </w:rPr>
+      </w:pPr>
+      <w:r>
+        <w:rPr>
+          <w:rFonts w:ascii="Consolas" w:hAnsi="Consolas" w:cs="Consolas" w:eastAsia="Consolas"/>
+          <w:color w:val="000000"/>
+          <w:spacing w:val="0"/>
+          <w:position w:val="0"/>
+          <w:sz w:val="19"/>
+          <w:shd w:fill="auto" w:val="clear"/>
+        </w:rPr>
+        <w:t xml:space="preserve">        </w:t>
+      </w:r>
+      <w:r>
+        <w:rPr>
+          <w:rFonts w:ascii="Consolas" w:hAnsi="Consolas" w:cs="Consolas" w:eastAsia="Consolas"/>
+          <w:color w:val="008000"/>
+          <w:spacing w:val="0"/>
+          <w:position w:val="0"/>
+          <w:sz w:val="19"/>
+          <w:shd w:fill="auto" w:val="clear"/>
+        </w:rPr>
+        <w:t xml:space="preserve">//        CustomList&lt;int&gt; myValue = new CustomList&lt;int&gt;();</w:t>
+      </w:r>
+    </w:p>
+    <w:p>
+      <w:pPr>
+        <w:spacing w:before="0" w:after="160" w:line="259"/>
+        <w:ind w:right="0" w:left="0" w:firstLine="0"/>
+        <w:jc w:val="left"/>
+        <w:rPr>
+          <w:rFonts w:ascii="Consolas" w:hAnsi="Consolas" w:cs="Consolas" w:eastAsia="Consolas"/>
+          <w:color w:val="000000"/>
+          <w:spacing w:val="0"/>
+          <w:position w:val="0"/>
+          <w:sz w:val="19"/>
+          <w:shd w:fill="auto" w:val="clear"/>
+        </w:rPr>
+      </w:pPr>
+      <w:r>
+        <w:rPr>
+          <w:rFonts w:ascii="Consolas" w:hAnsi="Consolas" w:cs="Consolas" w:eastAsia="Consolas"/>
+          <w:color w:val="000000"/>
+          <w:spacing w:val="0"/>
+          <w:position w:val="0"/>
+          <w:sz w:val="19"/>
+          <w:shd w:fill="auto" w:val="clear"/>
+        </w:rPr>
+        <w:t xml:space="preserve">        </w:t>
+      </w:r>
+      <w:r>
+        <w:rPr>
+          <w:rFonts w:ascii="Consolas" w:hAnsi="Consolas" w:cs="Consolas" w:eastAsia="Consolas"/>
+          <w:color w:val="008000"/>
+          <w:spacing w:val="0"/>
+          <w:position w:val="0"/>
+          <w:sz w:val="19"/>
+          <w:shd w:fill="auto" w:val="clear"/>
+        </w:rPr>
+        <w:t xml:space="preserve">//        myValue.value1 = 1;</w:t>
+      </w:r>
+    </w:p>
+    <w:p>
+      <w:pPr>
+        <w:spacing w:before="0" w:after="160" w:line="259"/>
+        <w:ind w:right="0" w:left="0" w:firstLine="0"/>
+        <w:jc w:val="left"/>
+        <w:rPr>
+          <w:rFonts w:ascii="Consolas" w:hAnsi="Consolas" w:cs="Consolas" w:eastAsia="Consolas"/>
+          <w:color w:val="000000"/>
+          <w:spacing w:val="0"/>
+          <w:position w:val="0"/>
+          <w:sz w:val="19"/>
+          <w:shd w:fill="auto" w:val="clear"/>
+        </w:rPr>
+      </w:pPr>
+      <w:r>
+        <w:rPr>
+          <w:rFonts w:ascii="Consolas" w:hAnsi="Consolas" w:cs="Consolas" w:eastAsia="Consolas"/>
+          <w:color w:val="000000"/>
+          <w:spacing w:val="0"/>
+          <w:position w:val="0"/>
+          <w:sz w:val="19"/>
+          <w:shd w:fill="auto" w:val="clear"/>
+        </w:rPr>
+        <w:t xml:space="preserve">        </w:t>
+      </w:r>
+      <w:r>
+        <w:rPr>
+          <w:rFonts w:ascii="Consolas" w:hAnsi="Consolas" w:cs="Consolas" w:eastAsia="Consolas"/>
+          <w:color w:val="008000"/>
+          <w:spacing w:val="0"/>
+          <w:position w:val="0"/>
+          <w:sz w:val="19"/>
+          <w:shd w:fill="auto" w:val="clear"/>
+        </w:rPr>
+        <w:t xml:space="preserve">//        myValue.value2 = 2;</w:t>
+      </w:r>
+    </w:p>
+    <w:p>
+      <w:pPr>
+        <w:spacing w:before="0" w:after="160" w:line="259"/>
+        <w:ind w:right="0" w:left="0" w:firstLine="0"/>
+        <w:jc w:val="left"/>
+        <w:rPr>
+          <w:rFonts w:ascii="Consolas" w:hAnsi="Consolas" w:cs="Consolas" w:eastAsia="Consolas"/>
+          <w:color w:val="000000"/>
+          <w:spacing w:val="0"/>
+          <w:position w:val="0"/>
+          <w:sz w:val="19"/>
+          <w:shd w:fill="auto" w:val="clear"/>
+        </w:rPr>
+      </w:pPr>
+    </w:p>
+    <w:p>
+      <w:pPr>
+        <w:spacing w:before="0" w:after="160" w:line="259"/>
+        <w:ind w:right="0" w:left="0" w:firstLine="0"/>
+        <w:jc w:val="left"/>
+        <w:rPr>
+          <w:rFonts w:ascii="Consolas" w:hAnsi="Consolas" w:cs="Consolas" w:eastAsia="Consolas"/>
+          <w:color w:val="000000"/>
+          <w:spacing w:val="0"/>
+          <w:position w:val="0"/>
+          <w:sz w:val="19"/>
+          <w:shd w:fill="auto" w:val="clear"/>
+        </w:rPr>
+      </w:pPr>
+      <w:r>
+        <w:rPr>
+          <w:rFonts w:ascii="Consolas" w:hAnsi="Consolas" w:cs="Consolas" w:eastAsia="Consolas"/>
+          <w:color w:val="000000"/>
+          <w:spacing w:val="0"/>
+          <w:position w:val="0"/>
+          <w:sz w:val="19"/>
+          <w:shd w:fill="auto" w:val="clear"/>
+        </w:rPr>
+        <w:t xml:space="preserve">        </w:t>
+      </w:r>
+      <w:r>
+        <w:rPr>
+          <w:rFonts w:ascii="Consolas" w:hAnsi="Consolas" w:cs="Consolas" w:eastAsia="Consolas"/>
+          <w:color w:val="008000"/>
+          <w:spacing w:val="0"/>
+          <w:position w:val="0"/>
+          <w:sz w:val="19"/>
+          <w:shd w:fill="auto" w:val="clear"/>
+        </w:rPr>
+        <w:t xml:space="preserve">//        Console.WriteLine(myValue.ToString());</w:t>
+      </w:r>
+    </w:p>
+    <w:p>
+      <w:pPr>
+        <w:spacing w:before="0" w:after="160" w:line="259"/>
+        <w:ind w:right="0" w:left="0" w:firstLine="0"/>
+        <w:jc w:val="left"/>
+        <w:rPr>
+          <w:rFonts w:ascii="Consolas" w:hAnsi="Consolas" w:cs="Consolas" w:eastAsia="Consolas"/>
+          <w:color w:val="000000"/>
+          <w:spacing w:val="0"/>
+          <w:position w:val="0"/>
+          <w:sz w:val="19"/>
+          <w:shd w:fill="auto" w:val="clear"/>
+        </w:rPr>
+      </w:pPr>
+      <w:r>
+        <w:rPr>
+          <w:rFonts w:ascii="Consolas" w:hAnsi="Consolas" w:cs="Consolas" w:eastAsia="Consolas"/>
+          <w:color w:val="000000"/>
+          <w:spacing w:val="0"/>
+          <w:position w:val="0"/>
+          <w:sz w:val="19"/>
+          <w:shd w:fill="auto" w:val="clear"/>
+        </w:rPr>
+        <w:t xml:space="preserve">        </w:t>
+      </w:r>
+      <w:r>
+        <w:rPr>
+          <w:rFonts w:ascii="Consolas" w:hAnsi="Consolas" w:cs="Consolas" w:eastAsia="Consolas"/>
+          <w:color w:val="008000"/>
+          <w:spacing w:val="0"/>
+          <w:position w:val="0"/>
+          <w:sz w:val="19"/>
+          <w:shd w:fill="auto" w:val="clear"/>
+        </w:rPr>
+        <w:t xml:space="preserve">//    }</w:t>
+      </w:r>
+    </w:p>
+    <w:p>
+      <w:pPr>
+        <w:spacing w:before="0" w:after="160" w:line="259"/>
+        <w:ind w:right="0" w:left="0" w:firstLine="0"/>
+        <w:jc w:val="left"/>
+        <w:rPr>
+          <w:rFonts w:ascii="Consolas" w:hAnsi="Consolas" w:cs="Consolas" w:eastAsia="Consolas"/>
+          <w:color w:val="000000"/>
+          <w:spacing w:val="0"/>
+          <w:position w:val="0"/>
+          <w:sz w:val="19"/>
+          <w:shd w:fill="auto" w:val="clear"/>
+        </w:rPr>
+      </w:pPr>
+    </w:p>
+    <w:p>
+      <w:pPr>
+        <w:spacing w:before="0" w:after="160" w:line="259"/>
+        <w:ind w:right="0" w:left="0" w:firstLine="0"/>
+        <w:jc w:val="left"/>
+        <w:rPr>
+          <w:rFonts w:ascii="Consolas" w:hAnsi="Consolas" w:cs="Consolas" w:eastAsia="Consolas"/>
+          <w:color w:val="000000"/>
+          <w:spacing w:val="0"/>
+          <w:position w:val="0"/>
+          <w:sz w:val="19"/>
+          <w:shd w:fill="auto" w:val="clear"/>
+        </w:rPr>
+      </w:pPr>
+      <w:r>
+        <w:rPr>
+          <w:rFonts w:ascii="Consolas" w:hAnsi="Consolas" w:cs="Consolas" w:eastAsia="Consolas"/>
+          <w:color w:val="000000"/>
+          <w:spacing w:val="0"/>
+          <w:position w:val="0"/>
+          <w:sz w:val="19"/>
+          <w:shd w:fill="auto" w:val="clear"/>
+        </w:rPr>
+        <w:t xml:space="preserve">           </w:t>
+      </w:r>
+    </w:p>
+    <w:p>
+      <w:pPr>
+        <w:spacing w:before="0" w:after="160" w:line="259"/>
+        <w:ind w:right="0" w:left="0" w:firstLine="0"/>
+        <w:jc w:val="left"/>
+        <w:rPr>
+          <w:rFonts w:ascii="Consolas" w:hAnsi="Consolas" w:cs="Consolas" w:eastAsia="Consolas"/>
+          <w:color w:val="000000"/>
+          <w:spacing w:val="0"/>
+          <w:position w:val="0"/>
+          <w:sz w:val="19"/>
+          <w:shd w:fill="auto" w:val="clear"/>
+        </w:rPr>
+      </w:pPr>
+      <w:r>
+        <w:rPr>
+          <w:rFonts w:ascii="Consolas" w:hAnsi="Consolas" w:cs="Consolas" w:eastAsia="Consolas"/>
+          <w:color w:val="000000"/>
+          <w:spacing w:val="0"/>
+          <w:position w:val="0"/>
+          <w:sz w:val="19"/>
+          <w:shd w:fill="auto" w:val="clear"/>
+        </w:rPr>
+        <w:t xml:space="preserve">        </w:t>
+      </w:r>
+      <w:r>
+        <w:rPr>
+          <w:rFonts w:ascii="Consolas" w:hAnsi="Consolas" w:cs="Consolas" w:eastAsia="Consolas"/>
+          <w:color w:val="008000"/>
+          <w:spacing w:val="0"/>
+          <w:position w:val="0"/>
+          <w:sz w:val="19"/>
+          <w:shd w:fill="auto" w:val="clear"/>
+        </w:rPr>
+        <w:t xml:space="preserve">//    Console.ReadKey();</w:t>
+      </w:r>
+    </w:p>
+    <w:p>
+      <w:pPr>
+        <w:spacing w:before="0" w:after="160" w:line="259"/>
+        <w:ind w:right="0" w:left="0" w:firstLine="0"/>
+        <w:jc w:val="left"/>
+        <w:rPr>
+          <w:rFonts w:ascii="Calibri" w:hAnsi="Calibri" w:cs="Calibri" w:eastAsia="Calibri"/>
+          <w:color w:val="auto"/>
+          <w:spacing w:val="0"/>
+          <w:position w:val="0"/>
+          <w:sz w:val="22"/>
+          <w:shd w:fill="auto" w:val="clear"/>
+        </w:rPr>
+      </w:pPr>
     </w:p>
   </w:body>
 </w:document>

</xml_diff>

<commit_message>
Remove method now functioning properly
</commit_message>
<xml_diff>
--- a/CustomListClassProjectCOPY.docx
+++ b/CustomListClassProjectCOPY.docx
@@ -4370,7 +4370,7 @@
         <w:jc w:val="left"/>
         <w:rPr>
           <w:rFonts w:ascii="Consolas" w:hAnsi="Consolas" w:cs="Consolas" w:eastAsia="Consolas"/>
-          <w:color w:val="000000"/>
+          <w:color w:val="008000"/>
           <w:spacing w:val="0"/>
           <w:position w:val="0"/>
           <w:sz w:val="19"/>
@@ -4398,6 +4398,1085 @@
           <w:shd w:fill="auto" w:val="clear"/>
         </w:rPr>
         <w:t xml:space="preserve">//    Console.ReadKey();</w:t>
+      </w:r>
+    </w:p>
+    <w:p>
+      <w:pPr>
+        <w:spacing w:before="0" w:after="160" w:line="259"/>
+        <w:ind w:right="0" w:left="0" w:firstLine="0"/>
+        <w:jc w:val="left"/>
+        <w:rPr>
+          <w:rFonts w:ascii="Consolas" w:hAnsi="Consolas" w:cs="Consolas" w:eastAsia="Consolas"/>
+          <w:color w:val="008000"/>
+          <w:spacing w:val="0"/>
+          <w:position w:val="0"/>
+          <w:sz w:val="19"/>
+          <w:shd w:fill="auto" w:val="clear"/>
+        </w:rPr>
+      </w:pPr>
+    </w:p>
+    <w:p>
+      <w:pPr>
+        <w:spacing w:before="0" w:after="160" w:line="259"/>
+        <w:ind w:right="0" w:left="0" w:firstLine="0"/>
+        <w:jc w:val="left"/>
+        <w:rPr>
+          <w:rFonts w:ascii="Consolas" w:hAnsi="Consolas" w:cs="Consolas" w:eastAsia="Consolas"/>
+          <w:color w:val="008000"/>
+          <w:spacing w:val="0"/>
+          <w:position w:val="0"/>
+          <w:sz w:val="19"/>
+          <w:shd w:fill="auto" w:val="clear"/>
+        </w:rPr>
+      </w:pPr>
+    </w:p>
+    <w:p>
+      <w:pPr>
+        <w:spacing w:before="0" w:after="160" w:line="259"/>
+        <w:ind w:right="0" w:left="0" w:firstLine="0"/>
+        <w:jc w:val="left"/>
+        <w:rPr>
+          <w:rFonts w:ascii="Consolas" w:hAnsi="Consolas" w:cs="Consolas" w:eastAsia="Consolas"/>
+          <w:color w:val="008000"/>
+          <w:spacing w:val="0"/>
+          <w:position w:val="0"/>
+          <w:sz w:val="19"/>
+          <w:shd w:fill="auto" w:val="clear"/>
+        </w:rPr>
+      </w:pPr>
+    </w:p>
+    <w:p>
+      <w:pPr>
+        <w:spacing w:before="0" w:after="160" w:line="259"/>
+        <w:ind w:right="0" w:left="0" w:firstLine="0"/>
+        <w:jc w:val="left"/>
+        <w:rPr>
+          <w:rFonts w:ascii="Consolas" w:hAnsi="Consolas" w:cs="Consolas" w:eastAsia="Consolas"/>
+          <w:color w:val="008000"/>
+          <w:spacing w:val="0"/>
+          <w:position w:val="0"/>
+          <w:sz w:val="19"/>
+          <w:shd w:fill="auto" w:val="clear"/>
+        </w:rPr>
+      </w:pPr>
+    </w:p>
+    <w:p>
+      <w:pPr>
+        <w:spacing w:before="0" w:after="160" w:line="259"/>
+        <w:ind w:right="0" w:left="0" w:firstLine="0"/>
+        <w:jc w:val="left"/>
+        <w:rPr>
+          <w:rFonts w:ascii="Consolas" w:hAnsi="Consolas" w:cs="Consolas" w:eastAsia="Consolas"/>
+          <w:color w:val="000000"/>
+          <w:spacing w:val="0"/>
+          <w:position w:val="0"/>
+          <w:sz w:val="19"/>
+          <w:shd w:fill="auto" w:val="clear"/>
+        </w:rPr>
+      </w:pPr>
+      <w:r>
+        <w:rPr>
+          <w:rFonts w:ascii="Consolas" w:hAnsi="Consolas" w:cs="Consolas" w:eastAsia="Consolas"/>
+          <w:color w:val="000000"/>
+          <w:spacing w:val="0"/>
+          <w:position w:val="0"/>
+          <w:sz w:val="19"/>
+          <w:shd w:fill="auto" w:val="clear"/>
+        </w:rPr>
+        <w:t xml:space="preserve">            </w:t>
+      </w:r>
+      <w:r>
+        <w:rPr>
+          <w:rFonts w:ascii="Consolas" w:hAnsi="Consolas" w:cs="Consolas" w:eastAsia="Consolas"/>
+          <w:color w:val="008000"/>
+          <w:spacing w:val="0"/>
+          <w:position w:val="0"/>
+          <w:sz w:val="19"/>
+          <w:shd w:fill="auto" w:val="clear"/>
+        </w:rPr>
+        <w:t xml:space="preserve">////create the logic to stringify any object</w:t>
+      </w:r>
+    </w:p>
+    <w:p>
+      <w:pPr>
+        <w:spacing w:before="0" w:after="160" w:line="259"/>
+        <w:ind w:right="0" w:left="0" w:firstLine="0"/>
+        <w:jc w:val="left"/>
+        <w:rPr>
+          <w:rFonts w:ascii="Consolas" w:hAnsi="Consolas" w:cs="Consolas" w:eastAsia="Consolas"/>
+          <w:color w:val="000000"/>
+          <w:spacing w:val="0"/>
+          <w:position w:val="0"/>
+          <w:sz w:val="19"/>
+          <w:shd w:fill="auto" w:val="clear"/>
+        </w:rPr>
+      </w:pPr>
+      <w:r>
+        <w:rPr>
+          <w:rFonts w:ascii="Consolas" w:hAnsi="Consolas" w:cs="Consolas" w:eastAsia="Consolas"/>
+          <w:color w:val="000000"/>
+          <w:spacing w:val="0"/>
+          <w:position w:val="0"/>
+          <w:sz w:val="19"/>
+          <w:shd w:fill="auto" w:val="clear"/>
+        </w:rPr>
+        <w:t xml:space="preserve">            </w:t>
+      </w:r>
+      <w:r>
+        <w:rPr>
+          <w:rFonts w:ascii="Consolas" w:hAnsi="Consolas" w:cs="Consolas" w:eastAsia="Consolas"/>
+          <w:color w:val="008000"/>
+          <w:spacing w:val="0"/>
+          <w:position w:val="0"/>
+          <w:sz w:val="19"/>
+          <w:shd w:fill="auto" w:val="clear"/>
+        </w:rPr>
+        <w:t xml:space="preserve">//// StringBuilder</w:t>
+      </w:r>
+    </w:p>
+    <w:p>
+      <w:pPr>
+        <w:spacing w:before="0" w:after="160" w:line="259"/>
+        <w:ind w:right="0" w:left="0" w:firstLine="0"/>
+        <w:jc w:val="left"/>
+        <w:rPr>
+          <w:rFonts w:ascii="Consolas" w:hAnsi="Consolas" w:cs="Consolas" w:eastAsia="Consolas"/>
+          <w:color w:val="000000"/>
+          <w:spacing w:val="0"/>
+          <w:position w:val="0"/>
+          <w:sz w:val="19"/>
+          <w:shd w:fill="auto" w:val="clear"/>
+        </w:rPr>
+      </w:pPr>
+    </w:p>
+    <w:p>
+      <w:pPr>
+        <w:spacing w:before="0" w:after="160" w:line="259"/>
+        <w:ind w:right="0" w:left="0" w:firstLine="0"/>
+        <w:jc w:val="left"/>
+        <w:rPr>
+          <w:rFonts w:ascii="Consolas" w:hAnsi="Consolas" w:cs="Consolas" w:eastAsia="Consolas"/>
+          <w:color w:val="000000"/>
+          <w:spacing w:val="0"/>
+          <w:position w:val="0"/>
+          <w:sz w:val="19"/>
+          <w:shd w:fill="auto" w:val="clear"/>
+        </w:rPr>
+      </w:pPr>
+      <w:r>
+        <w:rPr>
+          <w:rFonts w:ascii="Consolas" w:hAnsi="Consolas" w:cs="Consolas" w:eastAsia="Consolas"/>
+          <w:color w:val="000000"/>
+          <w:spacing w:val="0"/>
+          <w:position w:val="0"/>
+          <w:sz w:val="19"/>
+          <w:shd w:fill="auto" w:val="clear"/>
+        </w:rPr>
+        <w:t xml:space="preserve">            </w:t>
+      </w:r>
+      <w:r>
+        <w:rPr>
+          <w:rFonts w:ascii="Consolas" w:hAnsi="Consolas" w:cs="Consolas" w:eastAsia="Consolas"/>
+          <w:color w:val="008000"/>
+          <w:spacing w:val="0"/>
+          <w:position w:val="0"/>
+          <w:sz w:val="19"/>
+          <w:shd w:fill="auto" w:val="clear"/>
+        </w:rPr>
+        <w:t xml:space="preserve">//num1 = "1";</w:t>
+      </w:r>
+    </w:p>
+    <w:p>
+      <w:pPr>
+        <w:spacing w:before="0" w:after="160" w:line="259"/>
+        <w:ind w:right="0" w:left="0" w:firstLine="0"/>
+        <w:jc w:val="left"/>
+        <w:rPr>
+          <w:rFonts w:ascii="Consolas" w:hAnsi="Consolas" w:cs="Consolas" w:eastAsia="Consolas"/>
+          <w:color w:val="000000"/>
+          <w:spacing w:val="0"/>
+          <w:position w:val="0"/>
+          <w:sz w:val="19"/>
+          <w:shd w:fill="auto" w:val="clear"/>
+        </w:rPr>
+      </w:pPr>
+      <w:r>
+        <w:rPr>
+          <w:rFonts w:ascii="Consolas" w:hAnsi="Consolas" w:cs="Consolas" w:eastAsia="Consolas"/>
+          <w:color w:val="000000"/>
+          <w:spacing w:val="0"/>
+          <w:position w:val="0"/>
+          <w:sz w:val="19"/>
+          <w:shd w:fill="auto" w:val="clear"/>
+        </w:rPr>
+        <w:t xml:space="preserve">            </w:t>
+      </w:r>
+      <w:r>
+        <w:rPr>
+          <w:rFonts w:ascii="Consolas" w:hAnsi="Consolas" w:cs="Consolas" w:eastAsia="Consolas"/>
+          <w:color w:val="008000"/>
+          <w:spacing w:val="0"/>
+          <w:position w:val="0"/>
+          <w:sz w:val="19"/>
+          <w:shd w:fill="auto" w:val="clear"/>
+        </w:rPr>
+        <w:t xml:space="preserve">//num2 = "2";</w:t>
+      </w:r>
+    </w:p>
+    <w:p>
+      <w:pPr>
+        <w:spacing w:before="0" w:after="160" w:line="259"/>
+        <w:ind w:right="0" w:left="0" w:firstLine="0"/>
+        <w:jc w:val="left"/>
+        <w:rPr>
+          <w:rFonts w:ascii="Consolas" w:hAnsi="Consolas" w:cs="Consolas" w:eastAsia="Consolas"/>
+          <w:color w:val="000000"/>
+          <w:spacing w:val="0"/>
+          <w:position w:val="0"/>
+          <w:sz w:val="19"/>
+          <w:shd w:fill="auto" w:val="clear"/>
+        </w:rPr>
+      </w:pPr>
+      <w:r>
+        <w:rPr>
+          <w:rFonts w:ascii="Consolas" w:hAnsi="Consolas" w:cs="Consolas" w:eastAsia="Consolas"/>
+          <w:color w:val="000000"/>
+          <w:spacing w:val="0"/>
+          <w:position w:val="0"/>
+          <w:sz w:val="19"/>
+          <w:shd w:fill="auto" w:val="clear"/>
+        </w:rPr>
+        <w:t xml:space="preserve">            </w:t>
+      </w:r>
+      <w:r>
+        <w:rPr>
+          <w:rFonts w:ascii="Consolas" w:hAnsi="Consolas" w:cs="Consolas" w:eastAsia="Consolas"/>
+          <w:color w:val="008000"/>
+          <w:spacing w:val="0"/>
+          <w:position w:val="0"/>
+          <w:sz w:val="19"/>
+          <w:shd w:fill="auto" w:val="clear"/>
+        </w:rPr>
+        <w:t xml:space="preserve">//num3 = "3";</w:t>
+      </w:r>
+    </w:p>
+    <w:p>
+      <w:pPr>
+        <w:spacing w:before="0" w:after="160" w:line="259"/>
+        <w:ind w:right="0" w:left="0" w:firstLine="0"/>
+        <w:jc w:val="left"/>
+        <w:rPr>
+          <w:rFonts w:ascii="Consolas" w:hAnsi="Consolas" w:cs="Consolas" w:eastAsia="Consolas"/>
+          <w:color w:val="000000"/>
+          <w:spacing w:val="0"/>
+          <w:position w:val="0"/>
+          <w:sz w:val="19"/>
+          <w:shd w:fill="auto" w:val="clear"/>
+        </w:rPr>
+      </w:pPr>
+    </w:p>
+    <w:p>
+      <w:pPr>
+        <w:spacing w:before="0" w:after="160" w:line="259"/>
+        <w:ind w:right="0" w:left="0" w:firstLine="0"/>
+        <w:jc w:val="left"/>
+        <w:rPr>
+          <w:rFonts w:ascii="Consolas" w:hAnsi="Consolas" w:cs="Consolas" w:eastAsia="Consolas"/>
+          <w:color w:val="008000"/>
+          <w:spacing w:val="0"/>
+          <w:position w:val="0"/>
+          <w:sz w:val="19"/>
+          <w:shd w:fill="auto" w:val="clear"/>
+        </w:rPr>
+      </w:pPr>
+      <w:r>
+        <w:rPr>
+          <w:rFonts w:ascii="Consolas" w:hAnsi="Consolas" w:cs="Consolas" w:eastAsia="Consolas"/>
+          <w:color w:val="000000"/>
+          <w:spacing w:val="0"/>
+          <w:position w:val="0"/>
+          <w:sz w:val="19"/>
+          <w:shd w:fill="auto" w:val="clear"/>
+        </w:rPr>
+        <w:t xml:space="preserve">            </w:t>
+      </w:r>
+      <w:r>
+        <w:rPr>
+          <w:rFonts w:ascii="Consolas" w:hAnsi="Consolas" w:cs="Consolas" w:eastAsia="Consolas"/>
+          <w:color w:val="008000"/>
+          <w:spacing w:val="0"/>
+          <w:position w:val="0"/>
+          <w:sz w:val="19"/>
+          <w:shd w:fill="auto" w:val="clear"/>
+        </w:rPr>
+        <w:t xml:space="preserve">//return num1 + ", " + num2 + ", " + num3;</w:t>
+      </w:r>
+    </w:p>
+    <w:p>
+      <w:pPr>
+        <w:spacing w:before="0" w:after="160" w:line="259"/>
+        <w:ind w:right="0" w:left="0" w:firstLine="0"/>
+        <w:jc w:val="left"/>
+        <w:rPr>
+          <w:rFonts w:ascii="Consolas" w:hAnsi="Consolas" w:cs="Consolas" w:eastAsia="Consolas"/>
+          <w:color w:val="008000"/>
+          <w:spacing w:val="0"/>
+          <w:position w:val="0"/>
+          <w:sz w:val="19"/>
+          <w:shd w:fill="auto" w:val="clear"/>
+        </w:rPr>
+      </w:pPr>
+    </w:p>
+    <w:p>
+      <w:pPr>
+        <w:spacing w:before="0" w:after="160" w:line="259"/>
+        <w:ind w:right="0" w:left="0" w:firstLine="0"/>
+        <w:jc w:val="left"/>
+        <w:rPr>
+          <w:rFonts w:ascii="Consolas" w:hAnsi="Consolas" w:cs="Consolas" w:eastAsia="Consolas"/>
+          <w:color w:val="008000"/>
+          <w:spacing w:val="0"/>
+          <w:position w:val="0"/>
+          <w:sz w:val="19"/>
+          <w:shd w:fill="auto" w:val="clear"/>
+        </w:rPr>
+      </w:pPr>
+    </w:p>
+    <w:p>
+      <w:pPr>
+        <w:spacing w:before="0" w:after="160" w:line="259"/>
+        <w:ind w:right="0" w:left="0" w:firstLine="0"/>
+        <w:jc w:val="left"/>
+        <w:rPr>
+          <w:rFonts w:ascii="Consolas" w:hAnsi="Consolas" w:cs="Consolas" w:eastAsia="Consolas"/>
+          <w:color w:val="000000"/>
+          <w:spacing w:val="0"/>
+          <w:position w:val="0"/>
+          <w:sz w:val="19"/>
+          <w:shd w:fill="auto" w:val="clear"/>
+        </w:rPr>
+      </w:pPr>
+      <w:r>
+        <w:rPr>
+          <w:rFonts w:ascii="Consolas" w:hAnsi="Consolas" w:cs="Consolas" w:eastAsia="Consolas"/>
+          <w:color w:val="008000"/>
+          <w:spacing w:val="0"/>
+          <w:position w:val="0"/>
+          <w:sz w:val="19"/>
+          <w:shd w:fill="auto" w:val="clear"/>
+        </w:rPr>
+        <w:t xml:space="preserve">//class OverloadAddOperator</w:t>
+      </w:r>
+    </w:p>
+    <w:p>
+      <w:pPr>
+        <w:spacing w:before="0" w:after="160" w:line="259"/>
+        <w:ind w:right="0" w:left="0" w:firstLine="0"/>
+        <w:jc w:val="left"/>
+        <w:rPr>
+          <w:rFonts w:ascii="Consolas" w:hAnsi="Consolas" w:cs="Consolas" w:eastAsia="Consolas"/>
+          <w:color w:val="000000"/>
+          <w:spacing w:val="0"/>
+          <w:position w:val="0"/>
+          <w:sz w:val="19"/>
+          <w:shd w:fill="auto" w:val="clear"/>
+        </w:rPr>
+      </w:pPr>
+      <w:r>
+        <w:rPr>
+          <w:rFonts w:ascii="Consolas" w:hAnsi="Consolas" w:cs="Consolas" w:eastAsia="Consolas"/>
+          <w:color w:val="000000"/>
+          <w:spacing w:val="0"/>
+          <w:position w:val="0"/>
+          <w:sz w:val="19"/>
+          <w:shd w:fill="auto" w:val="clear"/>
+        </w:rPr>
+        <w:t xml:space="preserve">        </w:t>
+      </w:r>
+      <w:r>
+        <w:rPr>
+          <w:rFonts w:ascii="Consolas" w:hAnsi="Consolas" w:cs="Consolas" w:eastAsia="Consolas"/>
+          <w:color w:val="008000"/>
+          <w:spacing w:val="0"/>
+          <w:position w:val="0"/>
+          <w:sz w:val="19"/>
+          <w:shd w:fill="auto" w:val="clear"/>
+        </w:rPr>
+        <w:t xml:space="preserve">//{</w:t>
+      </w:r>
+    </w:p>
+    <w:p>
+      <w:pPr>
+        <w:spacing w:before="0" w:after="160" w:line="259"/>
+        <w:ind w:right="0" w:left="0" w:firstLine="0"/>
+        <w:jc w:val="left"/>
+        <w:rPr>
+          <w:rFonts w:ascii="Consolas" w:hAnsi="Consolas" w:cs="Consolas" w:eastAsia="Consolas"/>
+          <w:color w:val="000000"/>
+          <w:spacing w:val="0"/>
+          <w:position w:val="0"/>
+          <w:sz w:val="19"/>
+          <w:shd w:fill="auto" w:val="clear"/>
+        </w:rPr>
+      </w:pPr>
+      <w:r>
+        <w:rPr>
+          <w:rFonts w:ascii="Consolas" w:hAnsi="Consolas" w:cs="Consolas" w:eastAsia="Consolas"/>
+          <w:color w:val="000000"/>
+          <w:spacing w:val="0"/>
+          <w:position w:val="0"/>
+          <w:sz w:val="19"/>
+          <w:shd w:fill="auto" w:val="clear"/>
+        </w:rPr>
+        <w:t xml:space="preserve">        </w:t>
+      </w:r>
+      <w:r>
+        <w:rPr>
+          <w:rFonts w:ascii="Consolas" w:hAnsi="Consolas" w:cs="Consolas" w:eastAsia="Consolas"/>
+          <w:color w:val="008000"/>
+          <w:spacing w:val="0"/>
+          <w:position w:val="0"/>
+          <w:sz w:val="19"/>
+          <w:shd w:fill="auto" w:val="clear"/>
+        </w:rPr>
+        <w:t xml:space="preserve">//    public int NumOne = 0;</w:t>
+      </w:r>
+    </w:p>
+    <w:p>
+      <w:pPr>
+        <w:spacing w:before="0" w:after="160" w:line="259"/>
+        <w:ind w:right="0" w:left="0" w:firstLine="0"/>
+        <w:jc w:val="left"/>
+        <w:rPr>
+          <w:rFonts w:ascii="Consolas" w:hAnsi="Consolas" w:cs="Consolas" w:eastAsia="Consolas"/>
+          <w:color w:val="000000"/>
+          <w:spacing w:val="0"/>
+          <w:position w:val="0"/>
+          <w:sz w:val="19"/>
+          <w:shd w:fill="auto" w:val="clear"/>
+        </w:rPr>
+      </w:pPr>
+      <w:r>
+        <w:rPr>
+          <w:rFonts w:ascii="Consolas" w:hAnsi="Consolas" w:cs="Consolas" w:eastAsia="Consolas"/>
+          <w:color w:val="000000"/>
+          <w:spacing w:val="0"/>
+          <w:position w:val="0"/>
+          <w:sz w:val="19"/>
+          <w:shd w:fill="auto" w:val="clear"/>
+        </w:rPr>
+        <w:t xml:space="preserve">        </w:t>
+      </w:r>
+      <w:r>
+        <w:rPr>
+          <w:rFonts w:ascii="Consolas" w:hAnsi="Consolas" w:cs="Consolas" w:eastAsia="Consolas"/>
+          <w:color w:val="008000"/>
+          <w:spacing w:val="0"/>
+          <w:position w:val="0"/>
+          <w:sz w:val="19"/>
+          <w:shd w:fill="auto" w:val="clear"/>
+        </w:rPr>
+        <w:t xml:space="preserve">//    public string StringOne = "";</w:t>
+      </w:r>
+    </w:p>
+    <w:p>
+      <w:pPr>
+        <w:spacing w:before="0" w:after="160" w:line="259"/>
+        <w:ind w:right="0" w:left="0" w:firstLine="0"/>
+        <w:jc w:val="left"/>
+        <w:rPr>
+          <w:rFonts w:ascii="Consolas" w:hAnsi="Consolas" w:cs="Consolas" w:eastAsia="Consolas"/>
+          <w:color w:val="000000"/>
+          <w:spacing w:val="0"/>
+          <w:position w:val="0"/>
+          <w:sz w:val="19"/>
+          <w:shd w:fill="auto" w:val="clear"/>
+        </w:rPr>
+      </w:pPr>
+    </w:p>
+    <w:p>
+      <w:pPr>
+        <w:spacing w:before="0" w:after="160" w:line="259"/>
+        <w:ind w:right="0" w:left="0" w:firstLine="0"/>
+        <w:jc w:val="left"/>
+        <w:rPr>
+          <w:rFonts w:ascii="Consolas" w:hAnsi="Consolas" w:cs="Consolas" w:eastAsia="Consolas"/>
+          <w:color w:val="000000"/>
+          <w:spacing w:val="0"/>
+          <w:position w:val="0"/>
+          <w:sz w:val="19"/>
+          <w:shd w:fill="auto" w:val="clear"/>
+        </w:rPr>
+      </w:pPr>
+      <w:r>
+        <w:rPr>
+          <w:rFonts w:ascii="Consolas" w:hAnsi="Consolas" w:cs="Consolas" w:eastAsia="Consolas"/>
+          <w:color w:val="000000"/>
+          <w:spacing w:val="0"/>
+          <w:position w:val="0"/>
+          <w:sz w:val="19"/>
+          <w:shd w:fill="auto" w:val="clear"/>
+        </w:rPr>
+        <w:t xml:space="preserve">        </w:t>
+      </w:r>
+      <w:r>
+        <w:rPr>
+          <w:rFonts w:ascii="Consolas" w:hAnsi="Consolas" w:cs="Consolas" w:eastAsia="Consolas"/>
+          <w:color w:val="008000"/>
+          <w:spacing w:val="0"/>
+          <w:position w:val="0"/>
+          <w:sz w:val="19"/>
+          <w:shd w:fill="auto" w:val="clear"/>
+        </w:rPr>
+        <w:t xml:space="preserve">//    class OverloadAddOperator1 : CustomList&lt;int&gt;</w:t>
+      </w:r>
+    </w:p>
+    <w:p>
+      <w:pPr>
+        <w:spacing w:before="0" w:after="160" w:line="259"/>
+        <w:ind w:right="0" w:left="0" w:firstLine="0"/>
+        <w:jc w:val="left"/>
+        <w:rPr>
+          <w:rFonts w:ascii="Consolas" w:hAnsi="Consolas" w:cs="Consolas" w:eastAsia="Consolas"/>
+          <w:color w:val="000000"/>
+          <w:spacing w:val="0"/>
+          <w:position w:val="0"/>
+          <w:sz w:val="19"/>
+          <w:shd w:fill="auto" w:val="clear"/>
+        </w:rPr>
+      </w:pPr>
+      <w:r>
+        <w:rPr>
+          <w:rFonts w:ascii="Consolas" w:hAnsi="Consolas" w:cs="Consolas" w:eastAsia="Consolas"/>
+          <w:color w:val="000000"/>
+          <w:spacing w:val="0"/>
+          <w:position w:val="0"/>
+          <w:sz w:val="19"/>
+          <w:shd w:fill="auto" w:val="clear"/>
+        </w:rPr>
+        <w:t xml:space="preserve">        </w:t>
+      </w:r>
+      <w:r>
+        <w:rPr>
+          <w:rFonts w:ascii="Consolas" w:hAnsi="Consolas" w:cs="Consolas" w:eastAsia="Consolas"/>
+          <w:color w:val="008000"/>
+          <w:spacing w:val="0"/>
+          <w:position w:val="0"/>
+          <w:sz w:val="19"/>
+          <w:shd w:fill="auto" w:val="clear"/>
+        </w:rPr>
+        <w:t xml:space="preserve">//    {</w:t>
+      </w:r>
+    </w:p>
+    <w:p>
+      <w:pPr>
+        <w:spacing w:before="0" w:after="160" w:line="259"/>
+        <w:ind w:right="0" w:left="0" w:firstLine="0"/>
+        <w:jc w:val="left"/>
+        <w:rPr>
+          <w:rFonts w:ascii="Consolas" w:hAnsi="Consolas" w:cs="Consolas" w:eastAsia="Consolas"/>
+          <w:color w:val="000000"/>
+          <w:spacing w:val="0"/>
+          <w:position w:val="0"/>
+          <w:sz w:val="19"/>
+          <w:shd w:fill="auto" w:val="clear"/>
+        </w:rPr>
+      </w:pPr>
+      <w:r>
+        <w:rPr>
+          <w:rFonts w:ascii="Consolas" w:hAnsi="Consolas" w:cs="Consolas" w:eastAsia="Consolas"/>
+          <w:color w:val="000000"/>
+          <w:spacing w:val="0"/>
+          <w:position w:val="0"/>
+          <w:sz w:val="19"/>
+          <w:shd w:fill="auto" w:val="clear"/>
+        </w:rPr>
+        <w:t xml:space="preserve">        </w:t>
+      </w:r>
+      <w:r>
+        <w:rPr>
+          <w:rFonts w:ascii="Consolas" w:hAnsi="Consolas" w:cs="Consolas" w:eastAsia="Consolas"/>
+          <w:color w:val="008000"/>
+          <w:spacing w:val="0"/>
+          <w:position w:val="0"/>
+          <w:sz w:val="19"/>
+          <w:shd w:fill="auto" w:val="clear"/>
+        </w:rPr>
+        <w:t xml:space="preserve">//        public static OverloadAddOperator operator +(OverloadAddOperator obj1, OverloadAddOperator obj2)</w:t>
+      </w:r>
+    </w:p>
+    <w:p>
+      <w:pPr>
+        <w:spacing w:before="0" w:after="160" w:line="259"/>
+        <w:ind w:right="0" w:left="0" w:firstLine="0"/>
+        <w:jc w:val="left"/>
+        <w:rPr>
+          <w:rFonts w:ascii="Consolas" w:hAnsi="Consolas" w:cs="Consolas" w:eastAsia="Consolas"/>
+          <w:color w:val="000000"/>
+          <w:spacing w:val="0"/>
+          <w:position w:val="0"/>
+          <w:sz w:val="19"/>
+          <w:shd w:fill="auto" w:val="clear"/>
+        </w:rPr>
+      </w:pPr>
+      <w:r>
+        <w:rPr>
+          <w:rFonts w:ascii="Consolas" w:hAnsi="Consolas" w:cs="Consolas" w:eastAsia="Consolas"/>
+          <w:color w:val="000000"/>
+          <w:spacing w:val="0"/>
+          <w:position w:val="0"/>
+          <w:sz w:val="19"/>
+          <w:shd w:fill="auto" w:val="clear"/>
+        </w:rPr>
+        <w:t xml:space="preserve">        </w:t>
+      </w:r>
+      <w:r>
+        <w:rPr>
+          <w:rFonts w:ascii="Consolas" w:hAnsi="Consolas" w:cs="Consolas" w:eastAsia="Consolas"/>
+          <w:color w:val="008000"/>
+          <w:spacing w:val="0"/>
+          <w:position w:val="0"/>
+          <w:sz w:val="19"/>
+          <w:shd w:fill="auto" w:val="clear"/>
+        </w:rPr>
+        <w:t xml:space="preserve">//        {</w:t>
+      </w:r>
+    </w:p>
+    <w:p>
+      <w:pPr>
+        <w:spacing w:before="0" w:after="160" w:line="259"/>
+        <w:ind w:right="0" w:left="0" w:firstLine="0"/>
+        <w:jc w:val="left"/>
+        <w:rPr>
+          <w:rFonts w:ascii="Consolas" w:hAnsi="Consolas" w:cs="Consolas" w:eastAsia="Consolas"/>
+          <w:color w:val="000000"/>
+          <w:spacing w:val="0"/>
+          <w:position w:val="0"/>
+          <w:sz w:val="19"/>
+          <w:shd w:fill="auto" w:val="clear"/>
+        </w:rPr>
+      </w:pPr>
+      <w:r>
+        <w:rPr>
+          <w:rFonts w:ascii="Consolas" w:hAnsi="Consolas" w:cs="Consolas" w:eastAsia="Consolas"/>
+          <w:color w:val="000000"/>
+          <w:spacing w:val="0"/>
+          <w:position w:val="0"/>
+          <w:sz w:val="19"/>
+          <w:shd w:fill="auto" w:val="clear"/>
+        </w:rPr>
+        <w:t xml:space="preserve">        </w:t>
+      </w:r>
+      <w:r>
+        <w:rPr>
+          <w:rFonts w:ascii="Consolas" w:hAnsi="Consolas" w:cs="Consolas" w:eastAsia="Consolas"/>
+          <w:color w:val="008000"/>
+          <w:spacing w:val="0"/>
+          <w:position w:val="0"/>
+          <w:sz w:val="19"/>
+          <w:shd w:fill="auto" w:val="clear"/>
+        </w:rPr>
+        <w:t xml:space="preserve">//            OverloadAddOperator result = new OverloadAddOperator();</w:t>
+      </w:r>
+    </w:p>
+    <w:p>
+      <w:pPr>
+        <w:spacing w:before="0" w:after="160" w:line="259"/>
+        <w:ind w:right="0" w:left="0" w:firstLine="0"/>
+        <w:jc w:val="left"/>
+        <w:rPr>
+          <w:rFonts w:ascii="Consolas" w:hAnsi="Consolas" w:cs="Consolas" w:eastAsia="Consolas"/>
+          <w:color w:val="000000"/>
+          <w:spacing w:val="0"/>
+          <w:position w:val="0"/>
+          <w:sz w:val="19"/>
+          <w:shd w:fill="auto" w:val="clear"/>
+        </w:rPr>
+      </w:pPr>
+      <w:r>
+        <w:rPr>
+          <w:rFonts w:ascii="Consolas" w:hAnsi="Consolas" w:cs="Consolas" w:eastAsia="Consolas"/>
+          <w:color w:val="000000"/>
+          <w:spacing w:val="0"/>
+          <w:position w:val="0"/>
+          <w:sz w:val="19"/>
+          <w:shd w:fill="auto" w:val="clear"/>
+        </w:rPr>
+        <w:t xml:space="preserve">        </w:t>
+      </w:r>
+      <w:r>
+        <w:rPr>
+          <w:rFonts w:ascii="Consolas" w:hAnsi="Consolas" w:cs="Consolas" w:eastAsia="Consolas"/>
+          <w:color w:val="008000"/>
+          <w:spacing w:val="0"/>
+          <w:position w:val="0"/>
+          <w:sz w:val="19"/>
+          <w:shd w:fill="auto" w:val="clear"/>
+        </w:rPr>
+        <w:t xml:space="preserve">//            result.NumOne = result.NumOne + obj2.NumOne;</w:t>
+      </w:r>
+    </w:p>
+    <w:p>
+      <w:pPr>
+        <w:spacing w:before="0" w:after="160" w:line="259"/>
+        <w:ind w:right="0" w:left="0" w:firstLine="0"/>
+        <w:jc w:val="left"/>
+        <w:rPr>
+          <w:rFonts w:ascii="Consolas" w:hAnsi="Consolas" w:cs="Consolas" w:eastAsia="Consolas"/>
+          <w:color w:val="000000"/>
+          <w:spacing w:val="0"/>
+          <w:position w:val="0"/>
+          <w:sz w:val="19"/>
+          <w:shd w:fill="auto" w:val="clear"/>
+        </w:rPr>
+      </w:pPr>
+      <w:r>
+        <w:rPr>
+          <w:rFonts w:ascii="Consolas" w:hAnsi="Consolas" w:cs="Consolas" w:eastAsia="Consolas"/>
+          <w:color w:val="000000"/>
+          <w:spacing w:val="0"/>
+          <w:position w:val="0"/>
+          <w:sz w:val="19"/>
+          <w:shd w:fill="auto" w:val="clear"/>
+        </w:rPr>
+        <w:t xml:space="preserve">        </w:t>
+      </w:r>
+      <w:r>
+        <w:rPr>
+          <w:rFonts w:ascii="Consolas" w:hAnsi="Consolas" w:cs="Consolas" w:eastAsia="Consolas"/>
+          <w:color w:val="008000"/>
+          <w:spacing w:val="0"/>
+          <w:position w:val="0"/>
+          <w:sz w:val="19"/>
+          <w:shd w:fill="auto" w:val="clear"/>
+        </w:rPr>
+        <w:t xml:space="preserve">//            result.StringOne = obj1.StringOne + obj2.StringOne;</w:t>
+      </w:r>
+    </w:p>
+    <w:p>
+      <w:pPr>
+        <w:spacing w:before="0" w:after="160" w:line="259"/>
+        <w:ind w:right="0" w:left="0" w:firstLine="0"/>
+        <w:jc w:val="left"/>
+        <w:rPr>
+          <w:rFonts w:ascii="Consolas" w:hAnsi="Consolas" w:cs="Consolas" w:eastAsia="Consolas"/>
+          <w:color w:val="000000"/>
+          <w:spacing w:val="0"/>
+          <w:position w:val="0"/>
+          <w:sz w:val="19"/>
+          <w:shd w:fill="auto" w:val="clear"/>
+        </w:rPr>
+      </w:pPr>
+      <w:r>
+        <w:rPr>
+          <w:rFonts w:ascii="Consolas" w:hAnsi="Consolas" w:cs="Consolas" w:eastAsia="Consolas"/>
+          <w:color w:val="000000"/>
+          <w:spacing w:val="0"/>
+          <w:position w:val="0"/>
+          <w:sz w:val="19"/>
+          <w:shd w:fill="auto" w:val="clear"/>
+        </w:rPr>
+        <w:t xml:space="preserve">        </w:t>
+      </w:r>
+      <w:r>
+        <w:rPr>
+          <w:rFonts w:ascii="Consolas" w:hAnsi="Consolas" w:cs="Consolas" w:eastAsia="Consolas"/>
+          <w:color w:val="008000"/>
+          <w:spacing w:val="0"/>
+          <w:position w:val="0"/>
+          <w:sz w:val="19"/>
+          <w:shd w:fill="auto" w:val="clear"/>
+        </w:rPr>
+        <w:t xml:space="preserve">//            return result;</w:t>
+      </w:r>
+    </w:p>
+    <w:p>
+      <w:pPr>
+        <w:spacing w:before="0" w:after="160" w:line="259"/>
+        <w:ind w:right="0" w:left="0" w:firstLine="0"/>
+        <w:jc w:val="left"/>
+        <w:rPr>
+          <w:rFonts w:ascii="Consolas" w:hAnsi="Consolas" w:cs="Consolas" w:eastAsia="Consolas"/>
+          <w:color w:val="000000"/>
+          <w:spacing w:val="0"/>
+          <w:position w:val="0"/>
+          <w:sz w:val="19"/>
+          <w:shd w:fill="auto" w:val="clear"/>
+        </w:rPr>
+      </w:pPr>
+      <w:r>
+        <w:rPr>
+          <w:rFonts w:ascii="Consolas" w:hAnsi="Consolas" w:cs="Consolas" w:eastAsia="Consolas"/>
+          <w:color w:val="000000"/>
+          <w:spacing w:val="0"/>
+          <w:position w:val="0"/>
+          <w:sz w:val="19"/>
+          <w:shd w:fill="auto" w:val="clear"/>
+        </w:rPr>
+        <w:t xml:space="preserve">        </w:t>
+      </w:r>
+      <w:r>
+        <w:rPr>
+          <w:rFonts w:ascii="Consolas" w:hAnsi="Consolas" w:cs="Consolas" w:eastAsia="Consolas"/>
+          <w:color w:val="008000"/>
+          <w:spacing w:val="0"/>
+          <w:position w:val="0"/>
+          <w:sz w:val="19"/>
+          <w:shd w:fill="auto" w:val="clear"/>
+        </w:rPr>
+        <w:t xml:space="preserve">//        }</w:t>
+      </w:r>
+    </w:p>
+    <w:p>
+      <w:pPr>
+        <w:spacing w:before="0" w:after="160" w:line="259"/>
+        <w:ind w:right="0" w:left="0" w:firstLine="0"/>
+        <w:jc w:val="left"/>
+        <w:rPr>
+          <w:rFonts w:ascii="Consolas" w:hAnsi="Consolas" w:cs="Consolas" w:eastAsia="Consolas"/>
+          <w:color w:val="000000"/>
+          <w:spacing w:val="0"/>
+          <w:position w:val="0"/>
+          <w:sz w:val="19"/>
+          <w:shd w:fill="auto" w:val="clear"/>
+        </w:rPr>
+      </w:pPr>
+    </w:p>
+    <w:p>
+      <w:pPr>
+        <w:spacing w:before="0" w:after="160" w:line="259"/>
+        <w:ind w:right="0" w:left="0" w:firstLine="0"/>
+        <w:jc w:val="left"/>
+        <w:rPr>
+          <w:rFonts w:ascii="Consolas" w:hAnsi="Consolas" w:cs="Consolas" w:eastAsia="Consolas"/>
+          <w:color w:val="000000"/>
+          <w:spacing w:val="0"/>
+          <w:position w:val="0"/>
+          <w:sz w:val="19"/>
+          <w:shd w:fill="auto" w:val="clear"/>
+        </w:rPr>
+      </w:pPr>
+      <w:r>
+        <w:rPr>
+          <w:rFonts w:ascii="Consolas" w:hAnsi="Consolas" w:cs="Consolas" w:eastAsia="Consolas"/>
+          <w:color w:val="000000"/>
+          <w:spacing w:val="0"/>
+          <w:position w:val="0"/>
+          <w:sz w:val="19"/>
+          <w:shd w:fill="auto" w:val="clear"/>
+        </w:rPr>
+        <w:t xml:space="preserve">        </w:t>
+      </w:r>
+      <w:r>
+        <w:rPr>
+          <w:rFonts w:ascii="Consolas" w:hAnsi="Consolas" w:cs="Consolas" w:eastAsia="Consolas"/>
+          <w:color w:val="008000"/>
+          <w:spacing w:val="0"/>
+          <w:position w:val="0"/>
+          <w:sz w:val="19"/>
+          <w:shd w:fill="auto" w:val="clear"/>
+        </w:rPr>
+        <w:t xml:space="preserve">//    }</w:t>
+      </w:r>
+    </w:p>
+    <w:p>
+      <w:pPr>
+        <w:spacing w:before="0" w:after="160" w:line="259"/>
+        <w:ind w:right="0" w:left="0" w:firstLine="0"/>
+        <w:jc w:val="left"/>
+        <w:rPr>
+          <w:rFonts w:ascii="Consolas" w:hAnsi="Consolas" w:cs="Consolas" w:eastAsia="Consolas"/>
+          <w:color w:val="008000"/>
+          <w:spacing w:val="0"/>
+          <w:position w:val="0"/>
+          <w:sz w:val="19"/>
+          <w:shd w:fill="auto" w:val="clear"/>
+        </w:rPr>
+      </w:pPr>
+      <w:r>
+        <w:rPr>
+          <w:rFonts w:ascii="Consolas" w:hAnsi="Consolas" w:cs="Consolas" w:eastAsia="Consolas"/>
+          <w:color w:val="000000"/>
+          <w:spacing w:val="0"/>
+          <w:position w:val="0"/>
+          <w:sz w:val="19"/>
+          <w:shd w:fill="auto" w:val="clear"/>
+        </w:rPr>
+        <w:t xml:space="preserve">        </w:t>
+      </w:r>
+      <w:r>
+        <w:rPr>
+          <w:rFonts w:ascii="Consolas" w:hAnsi="Consolas" w:cs="Consolas" w:eastAsia="Consolas"/>
+          <w:color w:val="008000"/>
+          <w:spacing w:val="0"/>
+          <w:position w:val="0"/>
+          <w:sz w:val="19"/>
+          <w:shd w:fill="auto" w:val="clear"/>
+        </w:rPr>
+        <w:t xml:space="preserve">//}</w:t>
+      </w:r>
+    </w:p>
+    <w:p>
+      <w:pPr>
+        <w:spacing w:before="0" w:after="160" w:line="259"/>
+        <w:ind w:right="0" w:left="0" w:firstLine="0"/>
+        <w:jc w:val="left"/>
+        <w:rPr>
+          <w:rFonts w:ascii="Consolas" w:hAnsi="Consolas" w:cs="Consolas" w:eastAsia="Consolas"/>
+          <w:color w:val="008000"/>
+          <w:spacing w:val="0"/>
+          <w:position w:val="0"/>
+          <w:sz w:val="19"/>
+          <w:shd w:fill="auto" w:val="clear"/>
+        </w:rPr>
+      </w:pPr>
+    </w:p>
+    <w:p>
+      <w:pPr>
+        <w:spacing w:before="0" w:after="160" w:line="259"/>
+        <w:ind w:right="0" w:left="0" w:firstLine="0"/>
+        <w:jc w:val="left"/>
+        <w:rPr>
+          <w:rFonts w:ascii="Consolas" w:hAnsi="Consolas" w:cs="Consolas" w:eastAsia="Consolas"/>
+          <w:color w:val="000000"/>
+          <w:spacing w:val="0"/>
+          <w:position w:val="0"/>
+          <w:sz w:val="19"/>
+          <w:shd w:fill="auto" w:val="clear"/>
+        </w:rPr>
+      </w:pPr>
+      <w:r>
+        <w:rPr>
+          <w:rFonts w:ascii="Consolas" w:hAnsi="Consolas" w:cs="Consolas" w:eastAsia="Consolas"/>
+          <w:color w:val="000000"/>
+          <w:spacing w:val="0"/>
+          <w:position w:val="0"/>
+          <w:sz w:val="19"/>
+          <w:shd w:fill="auto" w:val="clear"/>
+        </w:rPr>
+        <w:t xml:space="preserve">            </w:t>
+      </w:r>
+      <w:r>
+        <w:rPr>
+          <w:rFonts w:ascii="Consolas" w:hAnsi="Consolas" w:cs="Consolas" w:eastAsia="Consolas"/>
+          <w:color w:val="008000"/>
+          <w:spacing w:val="0"/>
+          <w:position w:val="0"/>
+          <w:sz w:val="19"/>
+          <w:shd w:fill="auto" w:val="clear"/>
+        </w:rPr>
+        <w:t xml:space="preserve">//CustomList&lt;int&gt; result;</w:t>
+      </w:r>
+    </w:p>
+    <w:p>
+      <w:pPr>
+        <w:spacing w:before="0" w:after="160" w:line="259"/>
+        <w:ind w:right="0" w:left="0" w:firstLine="0"/>
+        <w:jc w:val="left"/>
+        <w:rPr>
+          <w:rFonts w:ascii="Consolas" w:hAnsi="Consolas" w:cs="Consolas" w:eastAsia="Consolas"/>
+          <w:color w:val="000000"/>
+          <w:spacing w:val="0"/>
+          <w:position w:val="0"/>
+          <w:sz w:val="19"/>
+          <w:shd w:fill="auto" w:val="clear"/>
+        </w:rPr>
+      </w:pPr>
+      <w:r>
+        <w:rPr>
+          <w:rFonts w:ascii="Consolas" w:hAnsi="Consolas" w:cs="Consolas" w:eastAsia="Consolas"/>
+          <w:color w:val="000000"/>
+          <w:spacing w:val="0"/>
+          <w:position w:val="0"/>
+          <w:sz w:val="19"/>
+          <w:shd w:fill="auto" w:val="clear"/>
+        </w:rPr>
+        <w:t xml:space="preserve">            </w:t>
+      </w:r>
+      <w:r>
+        <w:rPr>
+          <w:rFonts w:ascii="Consolas" w:hAnsi="Consolas" w:cs="Consolas" w:eastAsia="Consolas"/>
+          <w:color w:val="008000"/>
+          <w:spacing w:val="0"/>
+          <w:position w:val="0"/>
+          <w:sz w:val="19"/>
+          <w:shd w:fill="auto" w:val="clear"/>
+        </w:rPr>
+        <w:t xml:space="preserve">//CustomList&lt;int&gt; listOne = new CustomList&lt;int&gt;() { 1, 2, 3 };</w:t>
+      </w:r>
+    </w:p>
+    <w:p>
+      <w:pPr>
+        <w:spacing w:before="0" w:after="160" w:line="259"/>
+        <w:ind w:right="0" w:left="0" w:firstLine="0"/>
+        <w:jc w:val="left"/>
+        <w:rPr>
+          <w:rFonts w:ascii="Consolas" w:hAnsi="Consolas" w:cs="Consolas" w:eastAsia="Consolas"/>
+          <w:color w:val="000000"/>
+          <w:spacing w:val="0"/>
+          <w:position w:val="0"/>
+          <w:sz w:val="19"/>
+          <w:shd w:fill="auto" w:val="clear"/>
+        </w:rPr>
+      </w:pPr>
+      <w:r>
+        <w:rPr>
+          <w:rFonts w:ascii="Consolas" w:hAnsi="Consolas" w:cs="Consolas" w:eastAsia="Consolas"/>
+          <w:color w:val="000000"/>
+          <w:spacing w:val="0"/>
+          <w:position w:val="0"/>
+          <w:sz w:val="19"/>
+          <w:shd w:fill="auto" w:val="clear"/>
+        </w:rPr>
+        <w:t xml:space="preserve">            </w:t>
+      </w:r>
+      <w:r>
+        <w:rPr>
+          <w:rFonts w:ascii="Consolas" w:hAnsi="Consolas" w:cs="Consolas" w:eastAsia="Consolas"/>
+          <w:color w:val="008000"/>
+          <w:spacing w:val="0"/>
+          <w:position w:val="0"/>
+          <w:sz w:val="19"/>
+          <w:shd w:fill="auto" w:val="clear"/>
+        </w:rPr>
+        <w:t xml:space="preserve">//CustomList&lt;int&gt; listTwo = new CustomList&lt;int&gt;() { 4, 5, 6 };</w:t>
+      </w:r>
+    </w:p>
+    <w:p>
+      <w:pPr>
+        <w:spacing w:before="0" w:after="160" w:line="259"/>
+        <w:ind w:right="0" w:left="0" w:firstLine="0"/>
+        <w:jc w:val="left"/>
+        <w:rPr>
+          <w:rFonts w:ascii="Consolas" w:hAnsi="Consolas" w:cs="Consolas" w:eastAsia="Consolas"/>
+          <w:color w:val="000000"/>
+          <w:spacing w:val="0"/>
+          <w:position w:val="0"/>
+          <w:sz w:val="19"/>
+          <w:shd w:fill="auto" w:val="clear"/>
+        </w:rPr>
+      </w:pPr>
+      <w:r>
+        <w:rPr>
+          <w:rFonts w:ascii="Consolas" w:hAnsi="Consolas" w:cs="Consolas" w:eastAsia="Consolas"/>
+          <w:color w:val="000000"/>
+          <w:spacing w:val="0"/>
+          <w:position w:val="0"/>
+          <w:sz w:val="19"/>
+          <w:shd w:fill="auto" w:val="clear"/>
+        </w:rPr>
+        <w:t xml:space="preserve">            </w:t>
+      </w:r>
+      <w:r>
+        <w:rPr>
+          <w:rFonts w:ascii="Consolas" w:hAnsi="Consolas" w:cs="Consolas" w:eastAsia="Consolas"/>
+          <w:color w:val="008000"/>
+          <w:spacing w:val="0"/>
+          <w:position w:val="0"/>
+          <w:sz w:val="19"/>
+          <w:shd w:fill="auto" w:val="clear"/>
+        </w:rPr>
+        <w:t xml:space="preserve">//result = listOne + listTwo;</w:t>
       </w:r>
     </w:p>
     <w:p>

</xml_diff>